<commit_message>
.docx with my changes. Changes in functions names.
</commit_message>
<xml_diff>
--- a/M.M.N 14.docx
+++ b/M.M.N 14.docx
@@ -1,14 +1,15 @@
 
 <file path=word/document.xml><?xml version="1.0" encoding="utf-8"?>
-<w:document xmlns:wpc="http://schemas.microsoft.com/office/word/2010/wordprocessingCanvas" xmlns:cx="http://schemas.microsoft.com/office/drawing/2014/chartex" xmlns:cx1="http://schemas.microsoft.com/office/drawing/2015/9/8/chartex" xmlns:mc="http://schemas.openxmlformats.org/markup-compatibility/2006" xmlns:o="urn:schemas-microsoft-com:office:office" xmlns:r="http://schemas.openxmlformats.org/officeDocument/2006/relationships" xmlns:m="http://schemas.openxmlformats.org/officeDocument/2006/math" xmlns:v="urn:schemas-microsoft-com:vml" xmlns:wp14="http://schemas.microsoft.com/office/word/2010/wordprocessingDrawing" xmlns:wp="http://schemas.openxmlformats.org/drawingml/2006/wordprocessingDrawing" xmlns:w10="urn:schemas-microsoft-com:office:word" xmlns:w="http://schemas.openxmlformats.org/wordprocessingml/2006/main" xmlns:w14="http://schemas.microsoft.com/office/word/2010/wordml" xmlns:w15="http://schemas.microsoft.com/office/word/2012/wordml" xmlns:w16se="http://schemas.microsoft.com/office/word/2015/wordml/symex" xmlns:wpg="http://schemas.microsoft.com/office/word/2010/wordprocessingGroup" xmlns:wpi="http://schemas.microsoft.com/office/word/2010/wordprocessingInk" xmlns:wne="http://schemas.microsoft.com/office/word/2006/wordml" xmlns:wps="http://schemas.microsoft.com/office/word/2010/wordprocessingShape" mc:Ignorable="w14 w15 w16se wp14">
+<w:document xmlns:wpc="http://schemas.microsoft.com/office/word/2010/wordprocessingCanvas" xmlns:cx="http://schemas.microsoft.com/office/drawing/2014/chartex" xmlns:cx1="http://schemas.microsoft.com/office/drawing/2015/9/8/chartex" xmlns:cx2="http://schemas.microsoft.com/office/drawing/2015/10/21/chartex" xmlns:cx3="http://schemas.microsoft.com/office/drawing/2016/5/9/chartex" xmlns:cx4="http://schemas.microsoft.com/office/drawing/2016/5/10/chartex" xmlns:cx5="http://schemas.microsoft.com/office/drawing/2016/5/11/chartex" xmlns:cx6="http://schemas.microsoft.com/office/drawing/2016/5/12/chartex" xmlns:cx7="http://schemas.microsoft.com/office/drawing/2016/5/13/chartex" xmlns:cx8="http://schemas.microsoft.com/office/drawing/2016/5/14/chartex" xmlns:mc="http://schemas.openxmlformats.org/markup-compatibility/2006" xmlns:aink="http://schemas.microsoft.com/office/drawing/2016/ink" xmlns:am3d="http://schemas.microsoft.com/office/drawing/2017/model3d" xmlns:o="urn:schemas-microsoft-com:office:office" xmlns:r="http://schemas.openxmlformats.org/officeDocument/2006/relationships" xmlns:m="http://schemas.openxmlformats.org/officeDocument/2006/math" xmlns:v="urn:schemas-microsoft-com:vml" xmlns:wp14="http://schemas.microsoft.com/office/word/2010/wordprocessingDrawing" xmlns:wp="http://schemas.openxmlformats.org/drawingml/2006/wordprocessingDrawing" xmlns:w10="urn:schemas-microsoft-com:office:word" xmlns:w="http://schemas.openxmlformats.org/wordprocessingml/2006/main" xmlns:w14="http://schemas.microsoft.com/office/word/2010/wordml" xmlns:w15="http://schemas.microsoft.com/office/word/2012/wordml" xmlns:w16cex="http://schemas.microsoft.com/office/word/2018/wordml/cex" xmlns:w16cid="http://schemas.microsoft.com/office/word/2016/wordml/cid" xmlns:w16="http://schemas.microsoft.com/office/word/2018/wordml" xmlns:w16se="http://schemas.microsoft.com/office/word/2015/wordml/symex" xmlns:wpg="http://schemas.microsoft.com/office/word/2010/wordprocessingGroup" xmlns:wpi="http://schemas.microsoft.com/office/word/2010/wordprocessingInk" xmlns:wne="http://schemas.microsoft.com/office/word/2006/wordml" xmlns:wps="http://schemas.microsoft.com/office/word/2010/wordprocessingShape" mc:Ignorable="w14 w15 w16se w16cid w16 w16cex wp14">
   <w:background w:color="272727" w:themeColor="text1" w:themeTint="D8"/>
   <w:body>
     <w:p>
       <w:pPr>
         <w:bidi/>
         <w:rPr>
-          <w:sz w:val="32"/>
-          <w:szCs w:val="32"/>
+          <w:rFonts w:eastAsiaTheme="minorEastAsia"/>
+          <w:sz w:val="24"/>
+          <w:szCs w:val="24"/>
           <w:rtl/>
         </w:rPr>
       </w:pPr>
@@ -66,37 +67,6 @@
         <w:rPr>
           <w:sz w:val="32"/>
           <w:szCs w:val="32"/>
-          <w:rtl/>
-        </w:rPr>
-        <w:br/>
-      </w:r>
-    </w:p>
-    <w:p>
-      <w:pPr>
-        <w:bidi/>
-        <w:rPr>
-          <w:i/>
-          <w:rtl/>
-        </w:rPr>
-      </w:pPr>
-      <w:r>
-        <w:rPr>
-          <w:b/>
-          <w:bCs/>
-          <w:sz w:val="32"/>
-          <w:szCs w:val="32"/>
-          <w:u w:val="single"/>
-          <w:rtl/>
-        </w:rPr>
-        <w:t>שאלה 1</w:t>
-      </w:r>
-      <w:r>
-        <w:rPr>
-          <w:b/>
-          <w:bCs/>
-          <w:sz w:val="32"/>
-          <w:szCs w:val="32"/>
-          <w:u w:val="single"/>
           <w:rtl/>
         </w:rPr>
         <w:br/>
@@ -530,6 +500,16 @@
     </w:p>
     <w:p>
       <w:pPr>
+        <w:bidi/>
+        <w:rPr>
+          <w:sz w:val="32"/>
+          <w:szCs w:val="32"/>
+          <w:rtl/>
+        </w:rPr>
+      </w:pPr>
+    </w:p>
+    <w:p>
+      <w:pPr>
         <w:pStyle w:val="ListParagraph"/>
         <w:numPr>
           <w:ilvl w:val="0"/>
@@ -709,6 +689,15 @@
         </w:rPr>
         <w:br/>
       </w:r>
+    </w:p>
+    <w:p>
+      <w:pPr>
+        <w:bidi/>
+        <w:rPr>
+          <w:sz w:val="24"/>
+          <w:szCs w:val="24"/>
+        </w:rPr>
+      </w:pPr>
     </w:p>
     <w:p>
       <w:pPr>
@@ -3444,7 +3433,16 @@
           <w:highlight w:val="darkGreen"/>
           <w:rtl/>
         </w:rPr>
-        <w:t>משל.</w:t>
+        <w:t>משל</w:t>
+      </w:r>
+      <w:r>
+        <w:rPr>
+          <w:rFonts w:eastAsiaTheme="minorEastAsia" w:hint="cs"/>
+          <w:sz w:val="24"/>
+          <w:szCs w:val="24"/>
+          <w:rtl/>
+        </w:rPr>
+        <w:t>.</w:t>
       </w:r>
     </w:p>
     <w:p>
@@ -3456,6 +3454,7 @@
         </w:numPr>
         <w:bidi/>
         <w:rPr>
+          <w:rFonts w:eastAsiaTheme="minorEastAsia"/>
           <w:sz w:val="24"/>
           <w:szCs w:val="24"/>
         </w:rPr>
@@ -3498,9 +3497,6 @@
         <w:br/>
       </w:r>
       <m:oMathPara>
-        <m:oMathParaPr>
-          <m:jc m:val="right"/>
-        </m:oMathParaPr>
         <m:oMath>
           <m:sSup>
             <m:sSupPr>
@@ -3668,10 +3664,10 @@
                           <w:szCs w:val="24"/>
                           <w:highlight w:val="darkGreen"/>
                         </w:rPr>
-                        <m:t>13(</m:t>
+                        <m:t>13</m:t>
                       </m:r>
-                      <m:sSup>
-                        <m:sSupPr>
+                      <m:d>
+                        <m:dPr>
                           <m:ctrlPr>
                             <w:rPr>
                               <w:rFonts w:ascii="Cambria Math" w:eastAsiaTheme="minorEastAsia" w:hAnsi="Cambria Math"/>
@@ -3681,39 +3677,45 @@
                               <w:highlight w:val="darkGreen"/>
                             </w:rPr>
                           </m:ctrlPr>
-                        </m:sSupPr>
+                        </m:dPr>
                         <m:e>
-                          <m:r>
-                            <w:rPr>
-                              <w:rFonts w:ascii="Cambria Math" w:eastAsiaTheme="minorEastAsia" w:hAnsi="Cambria Math"/>
-                              <w:sz w:val="24"/>
-                              <w:szCs w:val="24"/>
-                              <w:highlight w:val="darkGreen"/>
-                            </w:rPr>
-                            <m:t>10</m:t>
-                          </m:r>
+                          <m:sSup>
+                            <m:sSupPr>
+                              <m:ctrlPr>
+                                <w:rPr>
+                                  <w:rFonts w:ascii="Cambria Math" w:eastAsiaTheme="minorEastAsia" w:hAnsi="Cambria Math"/>
+                                  <w:i/>
+                                  <w:sz w:val="24"/>
+                                  <w:szCs w:val="24"/>
+                                  <w:highlight w:val="darkGreen"/>
+                                </w:rPr>
+                              </m:ctrlPr>
+                            </m:sSupPr>
+                            <m:e>
+                              <m:r>
+                                <w:rPr>
+                                  <w:rFonts w:ascii="Cambria Math" w:eastAsiaTheme="minorEastAsia" w:hAnsi="Cambria Math"/>
+                                  <w:sz w:val="24"/>
+                                  <w:szCs w:val="24"/>
+                                  <w:highlight w:val="darkGreen"/>
+                                </w:rPr>
+                                <m:t>10</m:t>
+                              </m:r>
+                            </m:e>
+                            <m:sup>
+                              <m:r>
+                                <w:rPr>
+                                  <w:rFonts w:ascii="Cambria Math" w:eastAsiaTheme="minorEastAsia" w:hAnsi="Cambria Math"/>
+                                  <w:sz w:val="24"/>
+                                  <w:szCs w:val="24"/>
+                                  <w:highlight w:val="darkGreen"/>
+                                </w:rPr>
+                                <m:t>6</m:t>
+                              </m:r>
+                            </m:sup>
+                          </m:sSup>
                         </m:e>
-                        <m:sup>
-                          <m:r>
-                            <w:rPr>
-                              <w:rFonts w:ascii="Cambria Math" w:eastAsiaTheme="minorEastAsia" w:hAnsi="Cambria Math"/>
-                              <w:sz w:val="24"/>
-                              <w:szCs w:val="24"/>
-                              <w:highlight w:val="darkGreen"/>
-                            </w:rPr>
-                            <m:t>6</m:t>
-                          </m:r>
-                        </m:sup>
-                      </m:sSup>
-                      <m:r>
-                        <w:rPr>
-                          <w:rFonts w:ascii="Cambria Math" w:eastAsiaTheme="minorEastAsia" w:hAnsi="Cambria Math"/>
-                          <w:sz w:val="24"/>
-                          <w:szCs w:val="24"/>
-                          <w:highlight w:val="darkGreen"/>
-                        </w:rPr>
-                        <m:t>)</m:t>
-                      </m:r>
+                      </m:d>
                     </m:sup>
                   </m:sSup>
                 </m:e>
@@ -3736,6 +3738,75 @@
               <m:sty m:val="p"/>
             </m:rPr>
             <w:rPr>
+              <w:rFonts w:ascii="Cambria Math" w:eastAsiaTheme="minorEastAsia"/>
+              <w:sz w:val="24"/>
+              <w:szCs w:val="24"/>
+              <w:highlight w:val="darkGreen"/>
+            </w:rPr>
+            <m:t>=6.401416334659513</m:t>
+          </m:r>
+          <m:sSup>
+            <m:sSupPr>
+              <m:ctrlPr>
+                <w:rPr>
+                  <w:rFonts w:ascii="Cambria Math" w:eastAsiaTheme="minorEastAsia"/>
+                  <w:sz w:val="24"/>
+                  <w:szCs w:val="24"/>
+                  <w:highlight w:val="darkGreen"/>
+                </w:rPr>
+              </m:ctrlPr>
+            </m:sSupPr>
+            <m:e>
+              <m:r>
+                <m:rPr>
+                  <m:sty m:val="p"/>
+                </m:rPr>
+                <w:rPr>
+                  <w:rFonts w:ascii="Cambria Math" w:eastAsiaTheme="minorEastAsia" w:hAnsi="Cambria Math" w:cs="Cambria Math"/>
+                  <w:sz w:val="24"/>
+                  <w:szCs w:val="24"/>
+                  <w:highlight w:val="darkGreen"/>
+                </w:rPr>
+                <m:t>*</m:t>
+              </m:r>
+              <m:ctrlPr>
+                <w:rPr>
+                  <w:rFonts w:ascii="Cambria Math" w:eastAsiaTheme="minorEastAsia" w:hAnsi="Cambria Math" w:cs="Cambria Math"/>
+                  <w:sz w:val="24"/>
+                  <w:szCs w:val="24"/>
+                  <w:highlight w:val="darkGreen"/>
+                </w:rPr>
+              </m:ctrlPr>
+            </m:e>
+            <m:sup>
+              <m:r>
+                <m:rPr>
+                  <m:sty m:val="p"/>
+                </m:rPr>
+                <w:rPr>
+                  <w:rFonts w:ascii="Cambria Math" w:eastAsiaTheme="minorEastAsia"/>
+                  <w:sz w:val="24"/>
+                  <w:szCs w:val="24"/>
+                  <w:highlight w:val="darkGreen"/>
+                </w:rPr>
+                <m:t>-</m:t>
+              </m:r>
+              <m:r>
+                <m:rPr>
+                  <m:sty m:val="p"/>
+                </m:rPr>
+                <w:rPr>
+                  <w:rFonts w:ascii="Cambria Math" w:eastAsiaTheme="minorEastAsia"/>
+                  <w:sz w:val="24"/>
+                  <w:szCs w:val="24"/>
+                  <w:highlight w:val="darkGreen"/>
+                </w:rPr>
+                <m:t>7</m:t>
+              </m:r>
+            </m:sup>
+          </m:sSup>
+          <m:r>
+            <w:rPr>
               <w:rFonts w:eastAsiaTheme="minorEastAsia"/>
               <w:sz w:val="24"/>
               <w:szCs w:val="24"/>
@@ -3743,12 +3814,7 @@
             </w:rPr>
             <w:br/>
           </m:r>
-        </m:oMath>
-        <m:oMath>
           <m:r>
-            <m:rPr>
-              <m:sty m:val="p"/>
-            </m:rPr>
             <w:rPr>
               <w:rFonts w:eastAsiaTheme="minorEastAsia"/>
               <w:sz w:val="24"/>
@@ -3762,310 +3828,462 @@
     </w:p>
     <w:p>
       <w:pPr>
-        <w:bidi/>
-        <w:rPr>
-          <w:sz w:val="24"/>
-          <w:szCs w:val="24"/>
-          <w:rtl/>
-        </w:rPr>
-      </w:pPr>
-    </w:p>
-    <w:p>
-      <w:pPr>
-        <w:spacing w:line="259" w:lineRule="auto"/>
-        <w:rPr>
-          <w:sz w:val="24"/>
-          <w:szCs w:val="24"/>
-          <w:rtl/>
-        </w:rPr>
-      </w:pPr>
-      <w:r>
-        <w:rPr>
-          <w:sz w:val="24"/>
-          <w:szCs w:val="24"/>
-          <w:rtl/>
-        </w:rPr>
-        <w:br w:type="page"/>
-      </w:r>
-    </w:p>
-    <w:p>
-      <w:pPr>
-        <w:bidi/>
-        <w:rPr>
-          <w:sz w:val="24"/>
-          <w:szCs w:val="24"/>
-          <w:u w:val="single"/>
-          <w:rtl/>
-        </w:rPr>
-      </w:pPr>
-      <w:r>
-        <w:rPr>
-          <w:rFonts w:hint="cs"/>
-          <w:sz w:val="24"/>
-          <w:szCs w:val="24"/>
-          <w:u w:val="single"/>
-          <w:rtl/>
-        </w:rPr>
-        <w:lastRenderedPageBreak/>
-        <w:t>תיעוד כללי:</w:t>
-      </w:r>
-    </w:p>
-    <w:p>
-      <w:pPr>
-        <w:bidi/>
-        <w:rPr>
-          <w:sz w:val="24"/>
-          <w:szCs w:val="24"/>
-          <w:rtl/>
-        </w:rPr>
-      </w:pPr>
-      <w:r>
-        <w:rPr>
-          <w:rFonts w:hint="cs"/>
-          <w:sz w:val="24"/>
-          <w:szCs w:val="24"/>
-          <w:rtl/>
-        </w:rPr>
-        <w:t>ראשית נסביר את מהות התכנית.</w:t>
-      </w:r>
-    </w:p>
-    <w:p>
-      <w:pPr>
-        <w:bidi/>
-        <w:rPr>
-          <w:sz w:val="24"/>
-          <w:szCs w:val="24"/>
-          <w:rtl/>
-        </w:rPr>
-      </w:pPr>
-      <w:r>
-        <w:rPr>
-          <w:rFonts w:hint="cs"/>
-          <w:sz w:val="24"/>
-          <w:szCs w:val="24"/>
-          <w:rtl/>
-        </w:rPr>
-        <w:t>מטרתה של תכנית זו היא לממש מבנה נתונים, בו יוכנסו איברים הנקלטים ע"י</w:t>
-      </w:r>
-      <w:r>
-        <w:rPr>
-          <w:rFonts w:hint="cs"/>
-          <w:sz w:val="24"/>
-          <w:szCs w:val="24"/>
-          <w:rtl/>
-        </w:rPr>
-        <w:t>. האיברים יוכנסו למבנה הנתונים</w:t>
-      </w:r>
-      <w:r>
-        <w:rPr>
-          <w:rFonts w:hint="cs"/>
-          <w:sz w:val="24"/>
-          <w:szCs w:val="24"/>
-          <w:rtl/>
-        </w:rPr>
-        <w:t xml:space="preserve"> </w:t>
-      </w:r>
-      <w:r>
-        <w:rPr>
-          <w:rFonts w:hint="cs"/>
-          <w:sz w:val="24"/>
-          <w:szCs w:val="24"/>
-          <w:rtl/>
-        </w:rPr>
-        <w:t>פונקציות גיבוב.</w:t>
-      </w:r>
-    </w:p>
-    <w:p>
-      <w:pPr>
-        <w:bidi/>
-        <w:rPr>
-          <w:sz w:val="24"/>
-          <w:szCs w:val="24"/>
-          <w:rtl/>
-        </w:rPr>
-      </w:pPr>
-      <w:r>
-        <w:rPr>
-          <w:rFonts w:hint="cs"/>
-          <w:sz w:val="24"/>
-          <w:szCs w:val="24"/>
-          <w:rtl/>
-        </w:rPr>
-        <w:t xml:space="preserve">במקרה שלנו, ישנה טבלה </w:t>
-      </w:r>
-      <w:r>
-        <w:rPr>
-          <w:rFonts w:hint="cs"/>
-          <w:sz w:val="24"/>
-          <w:szCs w:val="24"/>
-        </w:rPr>
-        <w:t>T</w:t>
-      </w:r>
-      <w:r>
-        <w:rPr>
-          <w:rFonts w:hint="cs"/>
-          <w:sz w:val="24"/>
-          <w:szCs w:val="24"/>
-          <w:rtl/>
-        </w:rPr>
-        <w:t xml:space="preserve"> בגודל </w:t>
-      </w:r>
-      <w:r>
-        <w:rPr>
-          <w:sz w:val="24"/>
-          <w:szCs w:val="24"/>
-        </w:rPr>
-        <w:t>m</w:t>
-      </w:r>
-      <w:r>
-        <w:rPr>
-          <w:rFonts w:hint="cs"/>
-          <w:sz w:val="24"/>
-          <w:szCs w:val="24"/>
-          <w:rtl/>
-        </w:rPr>
-        <w:t xml:space="preserve">, קובץ בן </w:t>
-      </w:r>
-      <w:r>
-        <w:rPr>
-          <w:rFonts w:hint="cs"/>
-          <w:sz w:val="24"/>
-          <w:szCs w:val="24"/>
-        </w:rPr>
-        <w:t>N</w:t>
-      </w:r>
-      <w:r>
-        <w:rPr>
-          <w:rFonts w:hint="cs"/>
-          <w:sz w:val="24"/>
-          <w:szCs w:val="24"/>
-          <w:rtl/>
-        </w:rPr>
-        <w:t xml:space="preserve"> איברים ו-</w:t>
-      </w:r>
-      <w:r>
-        <w:rPr>
-          <w:rFonts w:hint="cs"/>
-          <w:sz w:val="24"/>
-          <w:szCs w:val="24"/>
-        </w:rPr>
-        <w:t>K</w:t>
-      </w:r>
-      <w:r>
-        <w:rPr>
-          <w:rFonts w:hint="cs"/>
-          <w:sz w:val="24"/>
-          <w:szCs w:val="24"/>
-          <w:rtl/>
-        </w:rPr>
-        <w:t xml:space="preserve"> פונקציות גיבוב</w:t>
-      </w:r>
-      <w:r>
-        <w:rPr>
-          <w:rFonts w:hint="cs"/>
-          <w:sz w:val="24"/>
-          <w:szCs w:val="24"/>
-          <w:rtl/>
-        </w:rPr>
-        <w:t xml:space="preserve"> מספריית </w:t>
-      </w:r>
-      <w:r>
-        <w:rPr>
-          <w:sz w:val="24"/>
-          <w:szCs w:val="24"/>
-        </w:rPr>
-        <w:t>murmurhash3</w:t>
-      </w:r>
-      <w:r>
-        <w:rPr>
-          <w:rFonts w:hint="cs"/>
-          <w:sz w:val="24"/>
-          <w:szCs w:val="24"/>
-          <w:rtl/>
-        </w:rPr>
-        <w:t>.</w:t>
-      </w:r>
-    </w:p>
-    <w:p>
-      <w:pPr>
-        <w:bidi/>
-        <w:rPr>
-          <w:sz w:val="24"/>
-          <w:szCs w:val="24"/>
-          <w:rtl/>
-        </w:rPr>
-      </w:pPr>
-      <w:r>
-        <w:rPr>
-          <w:rFonts w:hint="cs"/>
-          <w:sz w:val="24"/>
-          <w:szCs w:val="24"/>
-          <w:rtl/>
-        </w:rPr>
-        <w:t>פונקציה הראשית:</w:t>
-      </w:r>
-    </w:p>
-    <w:p>
-      <w:pPr>
         <w:pStyle w:val="ListParagraph"/>
         <w:numPr>
           <w:ilvl w:val="0"/>
-          <w:numId w:val="5"/>
+          <w:numId w:val="1"/>
         </w:numPr>
         <w:bidi/>
         <w:rPr>
-          <w:sz w:val="24"/>
-          <w:szCs w:val="24"/>
-        </w:rPr>
-      </w:pPr>
-      <w:r>
-        <w:rPr>
-          <w:rFonts w:hint="cs"/>
-          <w:sz w:val="24"/>
-          <w:szCs w:val="24"/>
-          <w:rtl/>
-        </w:rPr>
-        <w:t xml:space="preserve">קוראים לפונקציה </w:t>
-      </w:r>
-      <w:r>
-        <w:rPr>
-          <w:sz w:val="24"/>
-          <w:szCs w:val="24"/>
-        </w:rPr>
-        <w:t>take_inputs</w:t>
-      </w:r>
-      <w:r>
-        <w:rPr>
-          <w:rFonts w:hint="cs"/>
-          <w:sz w:val="24"/>
-          <w:szCs w:val="24"/>
-          <w:rtl/>
-        </w:rPr>
-        <w:t xml:space="preserve"> אשר קולטת מהמשתמש את </w:t>
-      </w:r>
-      <w:r>
-        <w:rPr>
-          <w:sz w:val="24"/>
-          <w:szCs w:val="24"/>
-        </w:rPr>
-        <w:t>m</w:t>
-      </w:r>
-      <w:r>
-        <w:rPr>
-          <w:rFonts w:hint="cs"/>
-          <w:sz w:val="24"/>
-          <w:szCs w:val="24"/>
-          <w:rtl/>
-        </w:rPr>
-        <w:t xml:space="preserve"> ואת </w:t>
-      </w:r>
-      <w:r>
-        <w:rPr>
-          <w:rFonts w:hint="cs"/>
-          <w:sz w:val="24"/>
-          <w:szCs w:val="24"/>
-        </w:rPr>
-        <w:t>K</w:t>
+          <w:rFonts w:eastAsiaTheme="minorEastAsia"/>
+          <w:sz w:val="24"/>
+          <w:szCs w:val="24"/>
+        </w:rPr>
+      </w:pPr>
+      <w:r>
+        <w:rPr>
+          <w:rFonts w:hint="cs"/>
+          <w:sz w:val="24"/>
+          <w:szCs w:val="24"/>
+          <w:rtl/>
+        </w:rPr>
+        <w:t>תיעוד</w:t>
+      </w:r>
+      <w:r>
+        <w:rPr>
+          <w:rFonts w:hint="cs"/>
+          <w:sz w:val="24"/>
+          <w:szCs w:val="24"/>
+          <w:rtl/>
+        </w:rPr>
+        <w:t xml:space="preserve"> ה</w:t>
+      </w:r>
+      <w:r>
+        <w:rPr>
+          <w:sz w:val="24"/>
+          <w:szCs w:val="24"/>
+        </w:rPr>
+        <w:t>main</w:t>
+      </w:r>
+      <w:r>
+        <w:rPr>
+          <w:rFonts w:hint="cs"/>
+          <w:sz w:val="24"/>
+          <w:szCs w:val="24"/>
+          <w:rtl/>
+        </w:rPr>
+        <w:t>:</w:t>
+      </w:r>
+      <w:r>
+        <w:rPr>
+          <w:sz w:val="24"/>
+          <w:szCs w:val="24"/>
+          <w:rtl/>
+        </w:rPr>
+        <w:br/>
+      </w:r>
+      <w:r>
+        <w:rPr>
+          <w:rFonts w:hint="cs"/>
+          <w:sz w:val="24"/>
+          <w:szCs w:val="24"/>
+          <w:rtl/>
+        </w:rPr>
+        <w:t xml:space="preserve">- </w:t>
+      </w:r>
+      <w:r>
+        <w:rPr>
+          <w:rFonts w:hint="cs"/>
+          <w:sz w:val="24"/>
+          <w:szCs w:val="24"/>
+          <w:u w:val="single"/>
+          <w:rtl/>
+        </w:rPr>
+        <w:t>מבני הנתונים העיקריים הם:</w:t>
+      </w:r>
+      <w:r>
+        <w:rPr>
+          <w:sz w:val="24"/>
+          <w:szCs w:val="24"/>
+          <w:rtl/>
+        </w:rPr>
+        <w:br/>
+      </w:r>
+      <w:r>
+        <w:rPr>
+          <w:rFonts w:hint="cs"/>
+          <w:sz w:val="24"/>
+          <w:szCs w:val="24"/>
+          <w:rtl/>
+        </w:rPr>
+        <w:t xml:space="preserve"> </w:t>
+      </w:r>
+      <w:r>
+        <w:rPr>
+          <w:sz w:val="24"/>
+          <w:szCs w:val="24"/>
+          <w:rtl/>
+        </w:rPr>
+        <w:tab/>
+      </w:r>
+      <w:r>
+        <w:rPr>
+          <w:sz w:val="24"/>
+          <w:szCs w:val="24"/>
+        </w:rPr>
+        <w:t>TABLE</w:t>
+      </w:r>
+      <w:r>
+        <w:rPr>
+          <w:rFonts w:hint="cs"/>
+          <w:sz w:val="24"/>
+          <w:szCs w:val="24"/>
+          <w:rtl/>
+        </w:rPr>
+        <w:t xml:space="preserve">: </w:t>
+      </w:r>
+      <w:r>
+        <w:rPr>
+          <w:rFonts w:hint="cs"/>
+          <w:sz w:val="24"/>
+          <w:szCs w:val="24"/>
+          <w:rtl/>
+        </w:rPr>
+        <w:t>טבלת</w:t>
+      </w:r>
+      <w:r>
+        <w:rPr>
+          <w:rFonts w:hint="cs"/>
+          <w:sz w:val="24"/>
+          <w:szCs w:val="24"/>
+          <w:rtl/>
+        </w:rPr>
+        <w:t xml:space="preserve"> הגיבוב (המכילה 0ים או 1ים)</w:t>
+      </w:r>
+      <w:r>
+        <w:rPr>
+          <w:sz w:val="24"/>
+          <w:szCs w:val="24"/>
+          <w:rtl/>
+        </w:rPr>
+        <w:br/>
+      </w:r>
+      <w:r>
+        <w:rPr>
+          <w:rFonts w:hint="cs"/>
+          <w:sz w:val="24"/>
+          <w:szCs w:val="24"/>
+          <w:rtl/>
+        </w:rPr>
+        <w:t xml:space="preserve"> </w:t>
+      </w:r>
+      <w:r>
+        <w:rPr>
+          <w:sz w:val="24"/>
+          <w:szCs w:val="24"/>
+          <w:rtl/>
+        </w:rPr>
+        <w:tab/>
+      </w:r>
+      <w:r>
+        <w:rPr>
+          <w:sz w:val="24"/>
+          <w:szCs w:val="24"/>
+        </w:rPr>
+        <w:t>db_list</w:t>
+      </w:r>
+      <w:r>
+        <w:rPr>
+          <w:rFonts w:hint="cs"/>
+          <w:sz w:val="24"/>
+          <w:szCs w:val="24"/>
+          <w:rtl/>
+        </w:rPr>
+        <w:t xml:space="preserve">: </w:t>
+      </w:r>
+      <w:r>
+        <w:rPr>
+          <w:rFonts w:hint="cs"/>
+          <w:sz w:val="24"/>
+          <w:szCs w:val="24"/>
+          <w:rtl/>
+        </w:rPr>
+        <w:t>רשימת המחרוזות שיגובבו אל תוך הטבלה.</w:t>
+      </w:r>
+      <w:r>
+        <w:rPr>
+          <w:sz w:val="24"/>
+          <w:szCs w:val="24"/>
+          <w:rtl/>
+        </w:rPr>
+        <w:br/>
+      </w:r>
+      <w:r>
+        <w:rPr>
+          <w:rFonts w:hint="cs"/>
+          <w:sz w:val="24"/>
+          <w:szCs w:val="24"/>
+          <w:rtl/>
+        </w:rPr>
+        <w:t xml:space="preserve"> </w:t>
+      </w:r>
+      <w:r>
+        <w:rPr>
+          <w:sz w:val="24"/>
+          <w:szCs w:val="24"/>
+          <w:rtl/>
+        </w:rPr>
+        <w:tab/>
+      </w:r>
+      <w:r>
+        <w:rPr>
+          <w:sz w:val="24"/>
+          <w:szCs w:val="24"/>
+        </w:rPr>
+        <w:t>checks_list</w:t>
+      </w:r>
+      <w:r>
+        <w:rPr>
+          <w:rFonts w:hint="cs"/>
+          <w:sz w:val="24"/>
+          <w:szCs w:val="24"/>
+          <w:rtl/>
+        </w:rPr>
+        <w:t xml:space="preserve">: </w:t>
+      </w:r>
+      <w:r>
+        <w:rPr>
+          <w:rFonts w:hint="cs"/>
+          <w:sz w:val="24"/>
+          <w:szCs w:val="24"/>
+          <w:rtl/>
+        </w:rPr>
+        <w:t xml:space="preserve">רשימת המחרוזות </w:t>
+      </w:r>
+      <w:r>
+        <w:rPr>
+          <w:rFonts w:hint="cs"/>
+          <w:sz w:val="24"/>
+          <w:szCs w:val="24"/>
+          <w:rtl/>
+        </w:rPr>
+        <w:t>שנבדוק אם קיימים בה איברים</w:t>
+      </w:r>
+      <w:r>
+        <w:rPr>
+          <w:sz w:val="24"/>
+          <w:szCs w:val="24"/>
+          <w:rtl/>
+        </w:rPr>
+        <w:br/>
+      </w:r>
+      <w:r>
+        <w:rPr>
+          <w:rFonts w:hint="cs"/>
+          <w:sz w:val="24"/>
+          <w:szCs w:val="24"/>
+          <w:rtl/>
+        </w:rPr>
+        <w:t xml:space="preserve"> </w:t>
+      </w:r>
+      <w:r>
+        <w:rPr>
+          <w:sz w:val="24"/>
+          <w:szCs w:val="24"/>
+          <w:rtl/>
+        </w:rPr>
+        <w:tab/>
+      </w:r>
+      <w:r>
+        <w:rPr>
+          <w:sz w:val="24"/>
+          <w:szCs w:val="24"/>
+          <w:rtl/>
+        </w:rPr>
+        <w:tab/>
+      </w:r>
+      <w:r>
+        <w:rPr>
+          <w:rFonts w:hint="cs"/>
+          <w:sz w:val="24"/>
+          <w:szCs w:val="24"/>
+          <w:rtl/>
+        </w:rPr>
+        <w:t xml:space="preserve">       </w:t>
+      </w:r>
+      <w:r>
+        <w:rPr>
+          <w:rFonts w:hint="cs"/>
+          <w:sz w:val="24"/>
+          <w:szCs w:val="24"/>
+          <w:rtl/>
+        </w:rPr>
+        <w:t xml:space="preserve">שכל גיבוביהם </w:t>
+      </w:r>
+      <w:r>
+        <w:rPr>
+          <w:rFonts w:hint="cs"/>
+          <w:sz w:val="24"/>
+          <w:szCs w:val="24"/>
+          <w:rtl/>
+        </w:rPr>
+        <w:t xml:space="preserve">מסומנים </w:t>
+      </w:r>
+      <w:r>
+        <w:rPr>
+          <w:rFonts w:hint="cs"/>
+          <w:sz w:val="24"/>
+          <w:szCs w:val="24"/>
+          <w:rtl/>
+        </w:rPr>
+        <w:t>ב</w:t>
+      </w:r>
+      <w:r>
+        <w:rPr>
+          <w:rFonts w:hint="cs"/>
+          <w:sz w:val="24"/>
+          <w:szCs w:val="24"/>
+          <w:rtl/>
+        </w:rPr>
+        <w:t>טבלה.</w:t>
+      </w:r>
+      <w:r>
+        <w:rPr>
+          <w:sz w:val="24"/>
+          <w:szCs w:val="24"/>
+          <w:rtl/>
+        </w:rPr>
+        <w:br/>
+      </w:r>
+      <w:r>
+        <w:rPr>
+          <w:rFonts w:hint="cs"/>
+          <w:sz w:val="24"/>
+          <w:szCs w:val="24"/>
+          <w:rtl/>
+        </w:rPr>
+        <w:t xml:space="preserve">- </w:t>
+      </w:r>
+      <w:r>
+        <w:rPr>
+          <w:rFonts w:hint="cs"/>
+          <w:sz w:val="24"/>
+          <w:szCs w:val="24"/>
+          <w:u w:val="single"/>
+          <w:rtl/>
+        </w:rPr>
+        <w:t>הגישה הכללית לפתרון</w:t>
+      </w:r>
+      <w:r>
+        <w:rPr>
+          <w:rFonts w:hint="cs"/>
+          <w:sz w:val="24"/>
+          <w:szCs w:val="24"/>
+          <w:rtl/>
+        </w:rPr>
+        <w:t>:</w:t>
+      </w:r>
+      <w:r>
+        <w:rPr>
+          <w:sz w:val="24"/>
+          <w:szCs w:val="24"/>
+          <w:rtl/>
+        </w:rPr>
+        <w:br/>
+      </w:r>
+      <w:r>
+        <w:rPr>
+          <w:rFonts w:hint="cs"/>
+          <w:sz w:val="24"/>
+          <w:szCs w:val="24"/>
+          <w:rtl/>
+        </w:rPr>
+        <w:t xml:space="preserve"> </w:t>
+      </w:r>
+      <w:r>
+        <w:rPr>
+          <w:sz w:val="24"/>
+          <w:szCs w:val="24"/>
+          <w:rtl/>
+        </w:rPr>
+        <w:tab/>
+      </w:r>
+      <w:r>
+        <w:rPr>
+          <w:rFonts w:hint="cs"/>
+          <w:sz w:val="24"/>
+          <w:szCs w:val="24"/>
+          <w:rtl/>
+        </w:rPr>
+        <w:t>הפיכת מאגרי הנתונים לרשימות של מחרוזות,</w:t>
+      </w:r>
+      <w:r>
+        <w:rPr>
+          <w:sz w:val="24"/>
+          <w:szCs w:val="24"/>
+          <w:rtl/>
+        </w:rPr>
+        <w:br/>
+      </w:r>
+      <w:r>
+        <w:rPr>
+          <w:rFonts w:hint="cs"/>
+          <w:sz w:val="24"/>
+          <w:szCs w:val="24"/>
+          <w:rtl/>
+        </w:rPr>
+        <w:t xml:space="preserve"> </w:t>
+      </w:r>
+      <w:r>
+        <w:rPr>
+          <w:sz w:val="24"/>
+          <w:szCs w:val="24"/>
+          <w:rtl/>
+        </w:rPr>
+        <w:tab/>
+      </w:r>
+      <w:r>
+        <w:rPr>
+          <w:rFonts w:hint="cs"/>
+          <w:sz w:val="24"/>
+          <w:szCs w:val="24"/>
+          <w:rtl/>
+        </w:rPr>
+        <w:t>גיבוב אחת מהן אל הטבלה</w:t>
+      </w:r>
+      <w:r>
+        <w:rPr>
+          <w:rFonts w:hint="cs"/>
+          <w:sz w:val="24"/>
+          <w:szCs w:val="24"/>
+          <w:rtl/>
+        </w:rPr>
+        <w:t xml:space="preserve">, בדיקת </w:t>
+      </w:r>
+      <w:r>
+        <w:rPr>
+          <w:rFonts w:hint="cs"/>
+          <w:sz w:val="24"/>
+          <w:szCs w:val="24"/>
+          <w:rtl/>
+        </w:rPr>
+        <w:t xml:space="preserve">השניה אל מול הטבלה כמתואר </w:t>
+      </w:r>
+      <w:r>
+        <w:rPr>
+          <w:rFonts w:hint="cs"/>
+          <w:sz w:val="24"/>
+          <w:szCs w:val="24"/>
+          <w:rtl/>
+        </w:rPr>
+        <w:t xml:space="preserve">בתיאור </w:t>
+      </w:r>
+      <w:r>
+        <w:rPr>
+          <w:sz w:val="24"/>
+          <w:szCs w:val="24"/>
+        </w:rPr>
+        <w:t>checks_list</w:t>
       </w:r>
       <w:r>
         <w:rPr>
@@ -4076,180 +4294,94 @@
         </w:rPr>
         <w:t>.</w:t>
       </w:r>
-    </w:p>
-    <w:p>
-      <w:pPr>
-        <w:pStyle w:val="ListParagraph"/>
-        <w:numPr>
-          <w:ilvl w:val="0"/>
-          <w:numId w:val="5"/>
-        </w:numPr>
-        <w:bidi/>
-        <w:rPr>
-          <w:sz w:val="24"/>
-          <w:szCs w:val="24"/>
-        </w:rPr>
-      </w:pPr>
-      <w:r>
-        <w:rPr>
-          <w:rFonts w:hint="cs"/>
-          <w:sz w:val="24"/>
-          <w:szCs w:val="24"/>
-          <w:rtl/>
-        </w:rPr>
-        <w:t xml:space="preserve">קוראים לפונקציה </w:t>
-      </w:r>
-      <w:r>
-        <w:rPr>
-          <w:sz w:val="24"/>
-          <w:szCs w:val="24"/>
-        </w:rPr>
-        <w:t>zero_list_maker</w:t>
-      </w:r>
-      <w:r>
-        <w:rPr>
-          <w:rFonts w:hint="cs"/>
-          <w:sz w:val="24"/>
-          <w:szCs w:val="24"/>
-          <w:rtl/>
-        </w:rPr>
-        <w:t xml:space="preserve"> המאתחלת את הטבלה ל '0'ים.</w:t>
-      </w:r>
-    </w:p>
-    <w:p>
-      <w:pPr>
-        <w:pStyle w:val="ListParagraph"/>
-        <w:numPr>
-          <w:ilvl w:val="0"/>
-          <w:numId w:val="5"/>
-        </w:numPr>
-        <w:bidi/>
-        <w:rPr>
-          <w:sz w:val="24"/>
-          <w:szCs w:val="24"/>
-        </w:rPr>
-      </w:pPr>
-      <w:r>
-        <w:rPr>
-          <w:rFonts w:hint="cs"/>
-          <w:sz w:val="24"/>
-          <w:szCs w:val="24"/>
-          <w:rtl/>
-        </w:rPr>
-        <w:t xml:space="preserve">בעזרת קריאה לפונקציה </w:t>
-      </w:r>
-      <w:r>
-        <w:rPr>
-          <w:sz w:val="24"/>
-          <w:szCs w:val="24"/>
-        </w:rPr>
-        <w:t>pars_file</w:t>
-      </w:r>
-      <w:r>
-        <w:rPr>
-          <w:rFonts w:hint="cs"/>
-          <w:sz w:val="24"/>
-          <w:szCs w:val="24"/>
-          <w:rtl/>
-        </w:rPr>
-        <w:t xml:space="preserve"> מחלצים את </w:t>
-      </w:r>
-      <w:r>
-        <w:rPr>
-          <w:rFonts w:hint="cs"/>
-          <w:sz w:val="24"/>
-          <w:szCs w:val="24"/>
-        </w:rPr>
-        <w:t>N</w:t>
-      </w:r>
-      <w:r>
-        <w:rPr>
-          <w:rFonts w:hint="cs"/>
-          <w:sz w:val="24"/>
-          <w:szCs w:val="24"/>
-          <w:rtl/>
-        </w:rPr>
-        <w:t xml:space="preserve"> האיברים מקובץ הקלט, אותם עתידים להכניס לטבלה.</w:t>
-      </w:r>
-    </w:p>
-    <w:p>
-      <w:pPr>
-        <w:pStyle w:val="ListParagraph"/>
-        <w:numPr>
-          <w:ilvl w:val="0"/>
-          <w:numId w:val="5"/>
-        </w:numPr>
-        <w:bidi/>
-        <w:rPr>
-          <w:sz w:val="24"/>
-          <w:szCs w:val="24"/>
-        </w:rPr>
-      </w:pPr>
-      <w:r>
-        <w:rPr>
-          <w:rFonts w:hint="cs"/>
-          <w:sz w:val="24"/>
-          <w:szCs w:val="24"/>
-          <w:rtl/>
-        </w:rPr>
-        <w:t xml:space="preserve">בעזרת קריאה לפונקציה </w:t>
-      </w:r>
-      <w:r>
-        <w:rPr>
-          <w:sz w:val="24"/>
-          <w:szCs w:val="24"/>
-        </w:rPr>
-        <w:t>inserts</w:t>
-      </w:r>
-      <w:r>
-        <w:rPr>
-          <w:rFonts w:hint="cs"/>
-          <w:sz w:val="24"/>
-          <w:szCs w:val="24"/>
-          <w:rtl/>
-        </w:rPr>
-        <w:t xml:space="preserve"> מכניסים את אותם </w:t>
-      </w:r>
-      <w:r>
-        <w:rPr>
-          <w:rFonts w:hint="cs"/>
-          <w:sz w:val="24"/>
-          <w:szCs w:val="24"/>
-        </w:rPr>
-        <w:t>N</w:t>
-      </w:r>
-      <w:r>
-        <w:rPr>
-          <w:rFonts w:hint="cs"/>
-          <w:sz w:val="24"/>
-          <w:szCs w:val="24"/>
-          <w:rtl/>
-        </w:rPr>
-        <w:t xml:space="preserve"> איברים אל הטבלה ע"י </w:t>
-      </w:r>
-      <w:r>
-        <w:rPr>
-          <w:rFonts w:hint="cs"/>
-          <w:sz w:val="24"/>
-          <w:szCs w:val="24"/>
-        </w:rPr>
-        <w:t>K</w:t>
-      </w:r>
-      <w:r>
-        <w:rPr>
-          <w:rFonts w:hint="cs"/>
-          <w:sz w:val="24"/>
-          <w:szCs w:val="24"/>
-          <w:rtl/>
-        </w:rPr>
-        <w:t xml:space="preserve"> פונקציות הגיבוב </w:t>
-      </w:r>
-      <w:r>
-        <w:rPr>
-          <w:sz w:val="24"/>
-          <w:szCs w:val="24"/>
-        </w:rPr>
-        <w:t>murmurhash</w:t>
+      <w:r>
+        <w:rPr>
+          <w:sz w:val="24"/>
+          <w:szCs w:val="24"/>
+        </w:rPr>
+        <w:br/>
+        <w:t>-</w:t>
+      </w:r>
+      <w:r>
+        <w:rPr>
+          <w:rFonts w:hint="cs"/>
+          <w:sz w:val="24"/>
+          <w:szCs w:val="24"/>
+          <w:rtl/>
+        </w:rPr>
+        <w:t xml:space="preserve"> </w:t>
+      </w:r>
+      <w:r>
+        <w:rPr>
+          <w:rFonts w:hint="cs"/>
+          <w:sz w:val="24"/>
+          <w:szCs w:val="24"/>
+          <w:u w:val="single"/>
+          <w:rtl/>
+        </w:rPr>
+        <w:t>תיאורי פונקציות</w:t>
+      </w:r>
+      <w:r>
+        <w:rPr>
+          <w:rFonts w:hint="cs"/>
+          <w:sz w:val="24"/>
+          <w:szCs w:val="24"/>
+          <w:u w:val="single"/>
+          <w:rtl/>
+        </w:rPr>
+        <w:t xml:space="preserve"> וקשרים בין הפונקציות</w:t>
+      </w:r>
+      <w:r>
+        <w:rPr>
+          <w:rFonts w:hint="cs"/>
+          <w:sz w:val="24"/>
+          <w:szCs w:val="24"/>
+          <w:rtl/>
+        </w:rPr>
+        <w:t>:</w:t>
+      </w:r>
+      <w:r>
+        <w:rPr>
+          <w:sz w:val="24"/>
+          <w:szCs w:val="24"/>
+          <w:rtl/>
+        </w:rPr>
+        <w:br/>
+      </w:r>
+      <w:r>
+        <w:rPr>
+          <w:rFonts w:hint="cs"/>
+          <w:sz w:val="24"/>
+          <w:szCs w:val="24"/>
+          <w:rtl/>
+        </w:rPr>
+        <w:t xml:space="preserve"> </w:t>
+      </w:r>
+      <w:r>
+        <w:rPr>
+          <w:sz w:val="24"/>
+          <w:szCs w:val="24"/>
+          <w:rtl/>
+        </w:rPr>
+        <w:tab/>
+      </w:r>
+      <w:r>
+        <w:rPr>
+          <w:rFonts w:hint="cs"/>
+          <w:sz w:val="24"/>
+          <w:szCs w:val="24"/>
+          <w:rtl/>
+        </w:rPr>
+        <w:t xml:space="preserve">מפורטים </w:t>
+      </w:r>
+      <w:r>
+        <w:rPr>
+          <w:rFonts w:hint="cs"/>
+          <w:sz w:val="24"/>
+          <w:szCs w:val="24"/>
+          <w:rtl/>
+        </w:rPr>
+        <w:t>בתוכנית</w:t>
       </w:r>
       <w:r>
         <w:rPr>
@@ -4260,136 +4392,32 @@
         </w:rPr>
         <w:t>.</w:t>
       </w:r>
-    </w:p>
-    <w:p>
-      <w:pPr>
-        <w:pStyle w:val="ListParagraph"/>
-        <w:numPr>
-          <w:ilvl w:val="0"/>
-          <w:numId w:val="5"/>
-        </w:numPr>
-        <w:bidi/>
-        <w:rPr>
-          <w:sz w:val="24"/>
-          <w:szCs w:val="24"/>
-        </w:rPr>
-      </w:pPr>
-      <w:r>
-        <w:rPr>
-          <w:rFonts w:hint="cs"/>
-          <w:sz w:val="24"/>
-          <w:szCs w:val="24"/>
-          <w:rtl/>
-        </w:rPr>
-        <w:t xml:space="preserve">בעזרת קריאה לפונקציה </w:t>
-      </w:r>
-      <w:r>
-        <w:rPr>
-          <w:sz w:val="24"/>
-          <w:szCs w:val="24"/>
-        </w:rPr>
-        <w:t>pars_file</w:t>
-      </w:r>
-      <w:r>
-        <w:rPr>
-          <w:rFonts w:hint="cs"/>
-          <w:sz w:val="24"/>
-          <w:szCs w:val="24"/>
-          <w:rtl/>
-        </w:rPr>
-        <w:t xml:space="preserve"> מחלצים את הקלטים אותם אנו רוצים לבחון מקובץ הקלט של הבדיקה.</w:t>
-      </w:r>
-    </w:p>
-    <w:p>
-      <w:pPr>
-        <w:pStyle w:val="ListParagraph"/>
-        <w:numPr>
-          <w:ilvl w:val="0"/>
-          <w:numId w:val="5"/>
-        </w:numPr>
-        <w:bidi/>
-        <w:rPr>
-          <w:sz w:val="24"/>
-          <w:szCs w:val="24"/>
-        </w:rPr>
-      </w:pPr>
-      <w:r>
-        <w:rPr>
-          <w:rFonts w:hint="cs"/>
-          <w:sz w:val="24"/>
-          <w:szCs w:val="24"/>
-          <w:rtl/>
-        </w:rPr>
-        <w:t xml:space="preserve">קוראים לפונקציה </w:t>
-      </w:r>
-      <w:r>
-        <w:rPr>
-          <w:sz w:val="24"/>
-          <w:szCs w:val="24"/>
-        </w:rPr>
-        <w:t>check</w:t>
-      </w:r>
-      <w:r>
-        <w:rPr>
-          <w:rFonts w:hint="cs"/>
-          <w:sz w:val="24"/>
-          <w:szCs w:val="24"/>
-          <w:rtl/>
-        </w:rPr>
-        <w:t xml:space="preserve"> ובודקים עבור כל איבר מאיברי הבדיקה האם הוא שייך או איננו שייך למבנה הנתונים.</w:t>
-      </w:r>
-    </w:p>
-    <w:p>
-      <w:pPr>
-        <w:bidi/>
-        <w:rPr>
-          <w:sz w:val="24"/>
-          <w:szCs w:val="24"/>
-          <w:rtl/>
-        </w:rPr>
-      </w:pPr>
-      <w:r>
-        <w:rPr>
-          <w:rFonts w:hint="cs"/>
-          <w:sz w:val="24"/>
-          <w:szCs w:val="24"/>
-          <w:rtl/>
-        </w:rPr>
-        <w:t>*פירוט וזמני ריצה מפורטים בתכנית עצמה בראש כל פונקציה.</w:t>
-      </w:r>
-    </w:p>
-    <w:p>
-      <w:pPr>
-        <w:bidi/>
-        <w:rPr>
-          <w:sz w:val="24"/>
-          <w:szCs w:val="24"/>
-        </w:rPr>
-      </w:pPr>
-      <w:r>
-        <w:rPr>
-          <w:rFonts w:hint="cs"/>
-          <w:sz w:val="24"/>
-          <w:szCs w:val="24"/>
-          <w:rtl/>
-        </w:rPr>
-        <w:t>**</w:t>
-      </w:r>
-      <w:r>
-        <w:rPr>
-          <w:rFonts w:hint="cs"/>
-          <w:sz w:val="24"/>
-          <w:szCs w:val="24"/>
-          <w:rtl/>
-        </w:rPr>
-        <w:t xml:space="preserve">פירוט על הפונקציה </w:t>
-      </w:r>
-      <w:r>
-        <w:rPr>
-          <w:sz w:val="24"/>
-          <w:szCs w:val="24"/>
-        </w:rPr>
-        <w:t>inserts</w:t>
+      <w:r>
+        <w:rPr>
+          <w:sz w:val="24"/>
+          <w:szCs w:val="24"/>
+          <w:rtl/>
+        </w:rPr>
+        <w:br/>
+      </w:r>
+      <w:r>
+        <w:rPr>
+          <w:rFonts w:hint="cs"/>
+          <w:sz w:val="24"/>
+          <w:szCs w:val="24"/>
+          <w:rtl/>
+        </w:rPr>
+        <w:t xml:space="preserve">- </w:t>
+      </w:r>
+      <w:r>
+        <w:rPr>
+          <w:rFonts w:hint="cs"/>
+          <w:sz w:val="24"/>
+          <w:szCs w:val="24"/>
+          <w:u w:val="single"/>
+          <w:rtl/>
+        </w:rPr>
+        <w:t>זמני ריצה של הפונקציות</w:t>
       </w:r>
       <w:r>
         <w:rPr>
@@ -4415,157 +4443,7 @@
           <w:szCs w:val="24"/>
           <w:rtl/>
         </w:rPr>
-        <w:t>כמות המספרים ש</w:t>
-      </w:r>
-      <w:r>
-        <w:rPr>
-          <w:sz w:val="24"/>
-          <w:szCs w:val="24"/>
-        </w:rPr>
-        <w:t>hash</w:t>
-      </w:r>
-      <w:r>
-        <w:rPr>
-          <w:rFonts w:hint="cs"/>
-          <w:sz w:val="24"/>
-          <w:szCs w:val="24"/>
-          <w:rtl/>
-        </w:rPr>
-        <w:t xml:space="preserve"> יכול לייצר  (נסמנה </w:t>
-      </w:r>
-      <w:r>
-        <w:rPr>
-          <w:rFonts w:hint="cs"/>
-          <w:sz w:val="24"/>
-          <w:szCs w:val="24"/>
-        </w:rPr>
-        <w:t>A</w:t>
-      </w:r>
-      <w:r>
-        <w:rPr>
-          <w:rFonts w:hint="cs"/>
-          <w:sz w:val="24"/>
-          <w:szCs w:val="24"/>
-          <w:rtl/>
-        </w:rPr>
-        <w:t>)</w:t>
-      </w:r>
-      <w:r>
-        <w:rPr>
-          <w:sz w:val="24"/>
-          <w:szCs w:val="24"/>
-          <w:rtl/>
-        </w:rPr>
-        <w:br/>
-      </w:r>
-      <w:r>
-        <w:rPr>
-          <w:rFonts w:hint="cs"/>
-          <w:sz w:val="24"/>
-          <w:szCs w:val="24"/>
-          <w:rtl/>
-        </w:rPr>
-        <w:t>לכמות המספרים ש</w:t>
-      </w:r>
-      <w:r>
-        <w:rPr>
-          <w:sz w:val="24"/>
-          <w:szCs w:val="24"/>
-        </w:rPr>
-        <w:t>T</w:t>
-      </w:r>
-      <w:r>
-        <w:rPr>
-          <w:rFonts w:hint="cs"/>
-          <w:sz w:val="24"/>
-          <w:szCs w:val="24"/>
-          <w:rtl/>
-        </w:rPr>
-        <w:t xml:space="preserve"> שלנו יוכל לקלוט.  (נסמנה </w:t>
-      </w:r>
-      <w:r>
-        <w:rPr>
-          <w:rFonts w:hint="cs"/>
-          <w:sz w:val="24"/>
-          <w:szCs w:val="24"/>
-        </w:rPr>
-        <w:t>B</w:t>
-      </w:r>
-      <w:r>
-        <w:rPr>
-          <w:rFonts w:hint="cs"/>
-          <w:sz w:val="24"/>
-          <w:szCs w:val="24"/>
-          <w:rtl/>
-        </w:rPr>
-        <w:t>)</w:t>
-      </w:r>
-      <w:r>
-        <w:rPr>
-          <w:sz w:val="24"/>
-          <w:szCs w:val="24"/>
-          <w:rtl/>
-        </w:rPr>
-        <w:br/>
-      </w:r>
-      <w:r>
-        <w:rPr>
-          <w:rFonts w:cs="Arial"/>
-          <w:noProof/>
-          <w:rtl/>
-        </w:rPr>
-        <w:drawing>
-          <wp:inline distT="0" distB="0" distL="0" distR="0" wp14:anchorId="3FC2685B" wp14:editId="202A38C3">
-            <wp:extent cx="3324689" cy="1705213"/>
-            <wp:effectExtent l="0" t="0" r="9525" b="9525"/>
-            <wp:docPr id="1" name="Picture 1"/>
-            <wp:cNvGraphicFramePr>
-              <a:graphicFrameLocks xmlns:a="http://schemas.openxmlformats.org/drawingml/2006/main" noChangeAspect="1"/>
-            </wp:cNvGraphicFramePr>
-            <a:graphic xmlns:a="http://schemas.openxmlformats.org/drawingml/2006/main">
-              <a:graphicData uri="http://schemas.openxmlformats.org/drawingml/2006/picture">
-                <pic:pic xmlns:pic="http://schemas.openxmlformats.org/drawingml/2006/picture">
-                  <pic:nvPicPr>
-                    <pic:cNvPr id="1" name=""/>
-                    <pic:cNvPicPr/>
-                  </pic:nvPicPr>
-                  <pic:blipFill>
-                    <a:blip r:embed="rId5"/>
-                    <a:stretch>
-                      <a:fillRect/>
-                    </a:stretch>
-                  </pic:blipFill>
-                  <pic:spPr>
-                    <a:xfrm>
-                      <a:off x="0" y="0"/>
-                      <a:ext cx="3324689" cy="1705213"/>
-                    </a:xfrm>
-                    <a:prstGeom prst="rect">
-                      <a:avLst/>
-                    </a:prstGeom>
-                  </pic:spPr>
-                </pic:pic>
-              </a:graphicData>
-            </a:graphic>
-          </wp:inline>
-        </w:drawing>
-      </w:r>
-      <w:r>
-        <w:rPr>
-          <w:sz w:val="24"/>
-          <w:szCs w:val="24"/>
-          <w:rtl/>
-        </w:rPr>
-        <w:br/>
-      </w:r>
-      <w:r>
-        <w:rPr>
-          <w:rFonts w:hint="cs"/>
-          <w:sz w:val="24"/>
-          <w:szCs w:val="24"/>
-          <w:rtl/>
-        </w:rPr>
-        <w:t xml:space="preserve">וברור כי </w:t>
+        <w:t xml:space="preserve">   כל הזמנים מחושבים לפי ההנחה ש </w:t>
       </w:r>
       <m:oMath>
         <m:r>
@@ -4574,8 +4452,97 @@
             <w:sz w:val="24"/>
             <w:szCs w:val="24"/>
           </w:rPr>
-          <m:t>A&gt;B</m:t>
+          <m:t>m=</m:t>
         </m:r>
+        <m:r>
+          <w:rPr>
+            <w:rFonts w:ascii="Cambria Math" w:hAnsi="Cambria Math"/>
+            <w:sz w:val="24"/>
+            <w:szCs w:val="24"/>
+          </w:rPr>
+          <m:t>32</m:t>
+        </m:r>
+        <m:r>
+          <m:rPr>
+            <m:lit/>
+          </m:rPr>
+          <w:rPr>
+            <w:rFonts w:ascii="Cambria Math" w:hAnsi="Cambria Math"/>
+            <w:sz w:val="24"/>
+            <w:szCs w:val="24"/>
+          </w:rPr>
+          <m:t>×</m:t>
+        </m:r>
+        <m:sSup>
+          <m:sSupPr>
+            <m:ctrlPr>
+              <w:rPr>
+                <w:rFonts w:ascii="Cambria Math" w:hAnsi="Cambria Math"/>
+                <w:i/>
+                <w:sz w:val="24"/>
+                <w:szCs w:val="24"/>
+              </w:rPr>
+            </m:ctrlPr>
+          </m:sSupPr>
+          <m:e>
+            <m:r>
+              <w:rPr>
+                <w:rFonts w:ascii="Cambria Math" w:hAnsi="Cambria Math"/>
+                <w:sz w:val="24"/>
+                <w:szCs w:val="24"/>
+              </w:rPr>
+              <m:t>10</m:t>
+            </m:r>
+          </m:e>
+          <m:sup>
+            <m:r>
+              <w:rPr>
+                <w:rFonts w:ascii="Cambria Math" w:hAnsi="Cambria Math"/>
+                <w:sz w:val="24"/>
+                <w:szCs w:val="24"/>
+              </w:rPr>
+              <m:t>6</m:t>
+            </m:r>
+          </m:sup>
+        </m:sSup>
+        <m:r>
+          <w:rPr>
+            <w:rFonts w:ascii="Cambria Math" w:hAnsi="Cambria Math"/>
+            <w:sz w:val="24"/>
+            <w:szCs w:val="24"/>
+          </w:rPr>
+          <m:t>=</m:t>
+        </m:r>
+        <m:r>
+          <w:rPr>
+            <w:rFonts w:ascii="Cambria Math" w:hAnsi="Cambria Math"/>
+            <w:sz w:val="24"/>
+            <w:szCs w:val="24"/>
+          </w:rPr>
+          <m:t>O</m:t>
+        </m:r>
+        <m:d>
+          <m:dPr>
+            <m:ctrlPr>
+              <w:rPr>
+                <w:rFonts w:ascii="Cambria Math" w:hAnsi="Cambria Math"/>
+                <w:i/>
+                <w:sz w:val="24"/>
+                <w:szCs w:val="24"/>
+              </w:rPr>
+            </m:ctrlPr>
+          </m:dPr>
+          <m:e>
+            <m:r>
+              <w:rPr>
+                <w:rFonts w:ascii="Cambria Math" w:hAnsi="Cambria Math"/>
+                <w:sz w:val="24"/>
+                <w:szCs w:val="24"/>
+              </w:rPr>
+              <m:t>1</m:t>
+            </m:r>
+          </m:e>
+        </m:d>
       </m:oMath>
       <w:r>
         <w:rPr>
@@ -4584,6 +4551,65 @@
           <w:szCs w:val="24"/>
           <w:rtl/>
         </w:rPr>
+        <w:t xml:space="preserve"> </w:t>
+      </w:r>
+      <w:r>
+        <w:rPr>
+          <w:rFonts w:eastAsiaTheme="minorEastAsia" w:hint="cs"/>
+          <w:sz w:val="24"/>
+          <w:szCs w:val="24"/>
+          <w:rtl/>
+        </w:rPr>
+        <w:t xml:space="preserve">   </w:t>
+      </w:r>
+      <w:r>
+        <w:rPr>
+          <w:rFonts w:eastAsiaTheme="minorEastAsia" w:hint="cs"/>
+          <w:sz w:val="24"/>
+          <w:szCs w:val="24"/>
+          <w:rtl/>
+        </w:rPr>
+        <w:t xml:space="preserve"> ו-  </w:t>
+      </w:r>
+      <m:oMath>
+        <m:r>
+          <w:rPr>
+            <w:rFonts w:ascii="Cambria Math" w:eastAsiaTheme="minorEastAsia" w:hAnsi="Cambria Math"/>
+            <w:sz w:val="24"/>
+            <w:szCs w:val="24"/>
+          </w:rPr>
+          <m:t>K≤13=O</m:t>
+        </m:r>
+        <m:d>
+          <m:dPr>
+            <m:ctrlPr>
+              <w:rPr>
+                <w:rFonts w:ascii="Cambria Math" w:eastAsiaTheme="minorEastAsia" w:hAnsi="Cambria Math"/>
+                <w:i/>
+                <w:sz w:val="24"/>
+                <w:szCs w:val="24"/>
+              </w:rPr>
+            </m:ctrlPr>
+          </m:dPr>
+          <m:e>
+            <m:r>
+              <w:rPr>
+                <w:rFonts w:ascii="Cambria Math" w:eastAsiaTheme="minorEastAsia" w:hAnsi="Cambria Math"/>
+                <w:sz w:val="24"/>
+                <w:szCs w:val="24"/>
+              </w:rPr>
+              <m:t>1</m:t>
+            </m:r>
+          </m:e>
+        </m:d>
+      </m:oMath>
+      <w:r>
+        <w:rPr>
+          <w:rFonts w:eastAsiaTheme="minorEastAsia" w:hint="cs"/>
+          <w:sz w:val="24"/>
+          <w:szCs w:val="24"/>
+          <w:rtl/>
+        </w:rPr>
         <w:t>.</w:t>
       </w:r>
       <w:r>
@@ -4591,220 +4617,9 @@
           <w:rFonts w:eastAsiaTheme="minorEastAsia"/>
           <w:sz w:val="24"/>
           <w:szCs w:val="24"/>
-        </w:rPr>
-        <w:t xml:space="preserve"> </w:t>
-      </w:r>
-      <w:r>
-        <w:rPr>
-          <w:rFonts w:eastAsiaTheme="minorEastAsia" w:hint="cs"/>
-          <w:sz w:val="24"/>
-          <w:szCs w:val="24"/>
-          <w:rtl/>
-        </w:rPr>
-        <w:t xml:space="preserve"> לכן- על מנת שלא נקבל ערכי </w:t>
-      </w:r>
-      <w:r>
-        <w:rPr>
-          <w:rFonts w:eastAsiaTheme="minorEastAsia"/>
-          <w:sz w:val="24"/>
-          <w:szCs w:val="24"/>
-        </w:rPr>
-        <w:t>hash</w:t>
-      </w:r>
-      <w:r>
-        <w:rPr>
-          <w:rFonts w:eastAsiaTheme="minorEastAsia" w:hint="cs"/>
-          <w:sz w:val="24"/>
-          <w:szCs w:val="24"/>
-          <w:rtl/>
-        </w:rPr>
-        <w:t xml:space="preserve"> הנמצאים</w:t>
-      </w:r>
-      <w:r>
-        <w:rPr>
-          <w:rFonts w:eastAsiaTheme="minorEastAsia"/>
-          <w:sz w:val="24"/>
-          <w:szCs w:val="24"/>
           <w:rtl/>
         </w:rPr>
         <w:br/>
-      </w:r>
-      <w:r>
-        <w:rPr>
-          <w:rFonts w:eastAsiaTheme="minorEastAsia" w:hint="cs"/>
-          <w:sz w:val="24"/>
-          <w:szCs w:val="24"/>
-          <w:rtl/>
-        </w:rPr>
-        <w:t>מחוץ לטבלה אך בכל זאת נשמור על פיזור אחיד ככל האפשר-</w:t>
-      </w:r>
-      <w:r>
-        <w:rPr>
-          <w:rFonts w:eastAsiaTheme="minorEastAsia"/>
-          <w:sz w:val="24"/>
-          <w:szCs w:val="24"/>
-          <w:rtl/>
-        </w:rPr>
-        <w:br/>
-      </w:r>
-      <w:r>
-        <w:rPr>
-          <w:rFonts w:eastAsiaTheme="minorEastAsia" w:hint="cs"/>
-          <w:sz w:val="24"/>
-          <w:szCs w:val="24"/>
-          <w:rtl/>
-        </w:rPr>
-        <w:t xml:space="preserve">נעזר בפונקציית מודולו על כל פלט של פונקציית </w:t>
-      </w:r>
-      <w:r>
-        <w:rPr>
-          <w:rFonts w:eastAsiaTheme="minorEastAsia"/>
-          <w:sz w:val="24"/>
-          <w:szCs w:val="24"/>
-        </w:rPr>
-        <w:t>hash</w:t>
-      </w:r>
-      <w:r>
-        <w:rPr>
-          <w:rFonts w:eastAsiaTheme="minorEastAsia" w:hint="cs"/>
-          <w:sz w:val="24"/>
-          <w:szCs w:val="24"/>
-          <w:rtl/>
-        </w:rPr>
-        <w:t>.</w:t>
-      </w:r>
-    </w:p>
-    <w:p>
-      <w:pPr>
-        <w:bidi/>
-        <w:rPr>
-          <w:sz w:val="24"/>
-          <w:szCs w:val="24"/>
-          <w:rtl/>
-        </w:rPr>
-      </w:pPr>
-    </w:p>
-    <w:p>
-      <w:pPr>
-        <w:bidi/>
-        <w:rPr>
-          <w:sz w:val="24"/>
-          <w:szCs w:val="24"/>
-          <w:rtl/>
-        </w:rPr>
-      </w:pPr>
-    </w:p>
-    <w:p>
-      <w:pPr>
-        <w:bidi/>
-        <w:rPr>
-          <w:b/>
-          <w:bCs/>
-          <w:sz w:val="24"/>
-          <w:szCs w:val="24"/>
-          <w:u w:val="single"/>
-          <w:rtl/>
-        </w:rPr>
-      </w:pPr>
-    </w:p>
-    <w:p>
-      <w:pPr>
-        <w:bidi/>
-        <w:rPr>
-          <w:b/>
-          <w:bCs/>
-          <w:sz w:val="24"/>
-          <w:szCs w:val="24"/>
-          <w:u w:val="single"/>
-          <w:rtl/>
-        </w:rPr>
-      </w:pPr>
-    </w:p>
-    <w:p>
-      <w:pPr>
-        <w:bidi/>
-        <w:rPr>
-          <w:b/>
-          <w:bCs/>
-          <w:sz w:val="24"/>
-          <w:szCs w:val="24"/>
-          <w:u w:val="single"/>
-          <w:rtl/>
-        </w:rPr>
-      </w:pPr>
-    </w:p>
-    <w:p>
-      <w:pPr>
-        <w:bidi/>
-        <w:rPr>
-          <w:b/>
-          <w:bCs/>
-          <w:sz w:val="24"/>
-          <w:szCs w:val="24"/>
-          <w:u w:val="single"/>
-          <w:rtl/>
-        </w:rPr>
-      </w:pPr>
-    </w:p>
-    <w:p>
-      <w:pPr>
-        <w:bidi/>
-        <w:rPr>
-          <w:b/>
-          <w:bCs/>
-          <w:sz w:val="24"/>
-          <w:szCs w:val="24"/>
-          <w:u w:val="single"/>
-          <w:rtl/>
-        </w:rPr>
-      </w:pPr>
-      <w:r>
-        <w:rPr>
-          <w:rFonts w:hint="cs"/>
-          <w:b/>
-          <w:bCs/>
-          <w:sz w:val="24"/>
-          <w:szCs w:val="24"/>
-          <w:u w:val="single"/>
-          <w:rtl/>
-        </w:rPr>
-        <w:lastRenderedPageBreak/>
-        <w:t>הוראות הרצה</w:t>
-      </w:r>
-    </w:p>
-    <w:p>
-      <w:pPr>
-        <w:bidi/>
-        <w:rPr>
-          <w:sz w:val="24"/>
-          <w:szCs w:val="24"/>
-          <w:rtl/>
-        </w:rPr>
-      </w:pPr>
-      <w:r>
-        <w:rPr>
-          <w:rFonts w:hint="cs"/>
-          <w:sz w:val="24"/>
-          <w:szCs w:val="24"/>
-          <w:rtl/>
-        </w:rPr>
-        <w:t xml:space="preserve">כדי להריץ את התכנית הראשית יש להכין קבצי 2 קבצי </w:t>
-      </w:r>
-      <w:r>
-        <w:rPr>
-          <w:sz w:val="24"/>
-          <w:szCs w:val="24"/>
-        </w:rPr>
-        <w:t>.txt</w:t>
-      </w:r>
-      <w:r>
-        <w:rPr>
-          <w:rFonts w:hint="cs"/>
-          <w:sz w:val="24"/>
-          <w:szCs w:val="24"/>
-          <w:rtl/>
-        </w:rPr>
-        <w:t xml:space="preserve"> :</w:t>
       </w:r>
     </w:p>
     <w:p>
@@ -4812,119 +4627,515 @@
         <w:pStyle w:val="ListParagraph"/>
         <w:numPr>
           <w:ilvl w:val="0"/>
-          <w:numId w:val="6"/>
+          <w:numId w:val="10"/>
         </w:numPr>
         <w:bidi/>
         <w:rPr>
-          <w:sz w:val="24"/>
-          <w:szCs w:val="24"/>
-        </w:rPr>
-      </w:pPr>
-      <w:r>
-        <w:rPr>
-          <w:rFonts w:hint="cs"/>
-          <w:sz w:val="24"/>
-          <w:szCs w:val="24"/>
-          <w:rtl/>
-        </w:rPr>
-        <w:t xml:space="preserve">קובץ האיברים אותם רוצים להכניס לטבלה בשם </w:t>
-      </w:r>
-      <w:r>
-        <w:rPr>
-          <w:sz w:val="24"/>
-          <w:szCs w:val="24"/>
-        </w:rPr>
-        <w:t>DB_FILE</w:t>
-      </w:r>
-      <w:r>
-        <w:rPr>
-          <w:rFonts w:hint="cs"/>
+          <w:rFonts w:eastAsiaTheme="minorEastAsia"/>
+          <w:sz w:val="24"/>
+          <w:szCs w:val="24"/>
+        </w:rPr>
+      </w:pPr>
+      <m:oMath>
+        <m:r>
+          <w:rPr>
+            <w:rFonts w:ascii="Cambria Math" w:hAnsi="Cambria Math"/>
+            <w:sz w:val="24"/>
+            <w:szCs w:val="24"/>
+          </w:rPr>
+          <m:t>hash_into_table</m:t>
+        </m:r>
+      </m:oMath>
+      <w:r>
+        <w:rPr>
+          <w:rFonts w:eastAsiaTheme="minorEastAsia" w:hint="cs"/>
+          <w:sz w:val="24"/>
+          <w:szCs w:val="24"/>
+          <w:rtl/>
+        </w:rPr>
+        <w:t>:</w:t>
+      </w:r>
+      <w:r>
+        <w:rPr>
+          <w:rFonts w:eastAsiaTheme="minorEastAsia"/>
+          <w:sz w:val="24"/>
+          <w:szCs w:val="24"/>
+          <w:rtl/>
+        </w:rPr>
+        <w:br/>
+      </w:r>
+      <w:r>
+        <w:rPr>
+          <w:rFonts w:eastAsiaTheme="minorEastAsia" w:hint="cs"/>
+          <w:sz w:val="24"/>
+          <w:szCs w:val="24"/>
+          <w:rtl/>
+        </w:rPr>
+        <w:t xml:space="preserve">אנו יוצאים מנקודה הנחה שפונקציית הגיבוב היא </w:t>
+      </w:r>
+      <m:oMath>
+        <m:r>
+          <w:rPr>
+            <w:rFonts w:ascii="Cambria Math" w:eastAsiaTheme="minorEastAsia" w:hAnsi="Cambria Math"/>
+            <w:sz w:val="24"/>
+            <w:szCs w:val="24"/>
+          </w:rPr>
+          <m:t>Θ</m:t>
+        </m:r>
+        <m:d>
+          <m:dPr>
+            <m:ctrlPr>
+              <w:rPr>
+                <w:rFonts w:ascii="Cambria Math" w:eastAsiaTheme="minorEastAsia" w:hAnsi="Cambria Math"/>
+                <w:i/>
+                <w:sz w:val="24"/>
+                <w:szCs w:val="24"/>
+              </w:rPr>
+            </m:ctrlPr>
+          </m:dPr>
+          <m:e>
+            <m:r>
+              <w:rPr>
+                <w:rFonts w:ascii="Cambria Math" w:eastAsiaTheme="minorEastAsia" w:hAnsi="Cambria Math"/>
+                <w:sz w:val="24"/>
+                <w:szCs w:val="24"/>
+              </w:rPr>
+              <m:t>1</m:t>
+            </m:r>
+          </m:e>
+        </m:d>
+      </m:oMath>
+      <w:r>
+        <w:rPr>
+          <w:rFonts w:eastAsiaTheme="minorEastAsia" w:hint="cs"/>
           <w:sz w:val="24"/>
           <w:szCs w:val="24"/>
           <w:rtl/>
         </w:rPr>
         <w:t>.</w:t>
       </w:r>
+      <w:r>
+        <w:rPr>
+          <w:rFonts w:eastAsiaTheme="minorEastAsia"/>
+          <w:sz w:val="24"/>
+          <w:szCs w:val="24"/>
+          <w:rtl/>
+        </w:rPr>
+        <w:br/>
+      </w:r>
+      <m:oMathPara>
+        <m:oMathParaPr>
+          <m:jc m:val="right"/>
+        </m:oMathParaPr>
+        <m:oMath>
+          <m:r>
+            <w:rPr>
+              <w:rFonts w:ascii="Cambria Math" w:eastAsiaTheme="minorEastAsia" w:hAnsi="Cambria Math"/>
+              <w:sz w:val="24"/>
+              <w:szCs w:val="24"/>
+            </w:rPr>
+            <m:t>Θ</m:t>
+          </m:r>
+          <m:d>
+            <m:dPr>
+              <m:ctrlPr>
+                <w:rPr>
+                  <w:rFonts w:ascii="Cambria Math" w:eastAsiaTheme="minorEastAsia" w:hAnsi="Cambria Math"/>
+                  <w:i/>
+                  <w:sz w:val="24"/>
+                  <w:szCs w:val="24"/>
+                </w:rPr>
+              </m:ctrlPr>
+            </m:dPr>
+            <m:e>
+              <m:r>
+                <w:rPr>
+                  <w:rFonts w:ascii="Cambria Math" w:eastAsiaTheme="minorEastAsia" w:hAnsi="Cambria Math" w:hint="cs"/>
+                  <w:sz w:val="24"/>
+                  <w:szCs w:val="24"/>
+                  <w:rtl/>
+                </w:rPr>
+                <m:t>הראשון</m:t>
+              </m:r>
+              <m:r>
+                <w:rPr>
+                  <w:rFonts w:ascii="Cambria Math" w:eastAsiaTheme="minorEastAsia" w:hAnsi="Cambria Math"/>
+                  <w:sz w:val="24"/>
+                  <w:szCs w:val="24"/>
+                </w:rPr>
+                <m:t xml:space="preserve"> </m:t>
+              </m:r>
+              <m:r>
+                <w:rPr>
+                  <w:rFonts w:ascii="Cambria Math" w:eastAsiaTheme="minorEastAsia" w:hAnsi="Cambria Math" w:hint="cs"/>
+                  <w:sz w:val="24"/>
+                  <w:szCs w:val="24"/>
+                  <w:rtl/>
+                </w:rPr>
+                <m:t>מהקובץ</m:t>
+              </m:r>
+              <m:r>
+                <w:rPr>
+                  <w:rFonts w:ascii="Cambria Math" w:eastAsiaTheme="minorEastAsia" w:hAnsi="Cambria Math"/>
+                  <w:sz w:val="24"/>
+                  <w:szCs w:val="24"/>
+                </w:rPr>
+                <m:t xml:space="preserve"> </m:t>
+              </m:r>
+              <m:r>
+                <w:rPr>
+                  <w:rFonts w:ascii="Cambria Math" w:eastAsiaTheme="minorEastAsia" w:hAnsi="Cambria Math" w:hint="cs"/>
+                  <w:sz w:val="24"/>
+                  <w:szCs w:val="24"/>
+                  <w:rtl/>
+                </w:rPr>
+                <m:t>שנוצרו</m:t>
+              </m:r>
+              <m:r>
+                <w:rPr>
+                  <w:rFonts w:ascii="Cambria Math" w:eastAsiaTheme="minorEastAsia" w:hAnsi="Cambria Math"/>
+                  <w:sz w:val="24"/>
+                  <w:szCs w:val="24"/>
+                </w:rPr>
+                <m:t xml:space="preserve"> </m:t>
+              </m:r>
+              <m:r>
+                <w:rPr>
+                  <w:rFonts w:ascii="Cambria Math" w:eastAsiaTheme="minorEastAsia" w:hAnsi="Cambria Math" w:hint="cs"/>
+                  <w:sz w:val="24"/>
+                  <w:szCs w:val="24"/>
+                  <w:rtl/>
+                </w:rPr>
+                <m:t>האלמנטים</m:t>
+              </m:r>
+              <m:r>
+                <w:rPr>
+                  <w:rFonts w:ascii="Cambria Math" w:eastAsiaTheme="minorEastAsia" w:hAnsi="Cambria Math"/>
+                  <w:sz w:val="24"/>
+                  <w:szCs w:val="24"/>
+                </w:rPr>
+                <m:t xml:space="preserve"> </m:t>
+              </m:r>
+              <m:r>
+                <w:rPr>
+                  <w:rFonts w:ascii="Cambria Math" w:eastAsiaTheme="minorEastAsia" w:hAnsi="Cambria Math" w:hint="cs"/>
+                  <w:sz w:val="24"/>
+                  <w:szCs w:val="24"/>
+                  <w:rtl/>
+                </w:rPr>
+                <m:t>כמות</m:t>
+              </m:r>
+            </m:e>
+          </m:d>
+          <m:r>
+            <w:rPr>
+              <w:rFonts w:eastAsiaTheme="minorEastAsia"/>
+              <w:sz w:val="24"/>
+              <w:szCs w:val="24"/>
+              <w:rtl/>
+            </w:rPr>
+            <w:br/>
+          </m:r>
+        </m:oMath>
+      </m:oMathPara>
     </w:p>
     <w:p>
       <w:pPr>
         <w:pStyle w:val="ListParagraph"/>
         <w:numPr>
           <w:ilvl w:val="0"/>
-          <w:numId w:val="6"/>
+          <w:numId w:val="10"/>
         </w:numPr>
         <w:bidi/>
         <w:rPr>
-          <w:sz w:val="24"/>
-          <w:szCs w:val="24"/>
-        </w:rPr>
-      </w:pPr>
-      <w:r>
-        <w:rPr>
-          <w:rFonts w:hint="cs"/>
-          <w:sz w:val="24"/>
-          <w:szCs w:val="24"/>
-          <w:rtl/>
-        </w:rPr>
-        <w:t xml:space="preserve">קובץ איברים אותם רוצים לבדוק האם שייכים לטבלה בשם </w:t>
-      </w:r>
-      <w:r>
-        <w:rPr>
-          <w:sz w:val="24"/>
-          <w:szCs w:val="24"/>
-        </w:rPr>
-        <w:t>CHECK_FILE</w:t>
-      </w:r>
-      <w:r>
-        <w:rPr>
-          <w:rFonts w:hint="cs"/>
-          <w:sz w:val="24"/>
-          <w:szCs w:val="24"/>
-          <w:rtl/>
-        </w:rPr>
-        <w:t>.</w:t>
-      </w:r>
+          <w:rFonts w:eastAsiaTheme="minorEastAsia"/>
+          <w:sz w:val="24"/>
+          <w:szCs w:val="24"/>
+        </w:rPr>
+      </w:pPr>
+      <m:oMath>
+        <m:r>
+          <w:rPr>
+            <w:rFonts w:ascii="Cambria Math" w:eastAsiaTheme="minorEastAsia" w:hAnsi="Cambria Math"/>
+            <w:sz w:val="24"/>
+            <w:szCs w:val="24"/>
+          </w:rPr>
+          <m:t>hashes_match</m:t>
+        </m:r>
+      </m:oMath>
+      <w:r>
+        <w:rPr>
+          <w:rFonts w:hint="cs"/>
+          <w:sz w:val="24"/>
+          <w:szCs w:val="24"/>
+          <w:rtl/>
+        </w:rPr>
+        <w:t>:</w:t>
+      </w:r>
+      <w:r>
+        <w:rPr>
+          <w:sz w:val="24"/>
+          <w:szCs w:val="24"/>
+          <w:rtl/>
+        </w:rPr>
+        <w:br/>
+      </w:r>
+      <m:oMathPara>
+        <m:oMathParaPr>
+          <m:jc m:val="right"/>
+        </m:oMathParaPr>
+        <m:oMath>
+          <m:r>
+            <w:rPr>
+              <w:rFonts w:ascii="Cambria Math" w:eastAsiaTheme="minorEastAsia" w:hAnsi="Cambria Math"/>
+              <w:sz w:val="24"/>
+              <w:szCs w:val="24"/>
+            </w:rPr>
+            <m:t>Θ</m:t>
+          </m:r>
+          <m:d>
+            <m:dPr>
+              <m:ctrlPr>
+                <w:rPr>
+                  <w:rFonts w:ascii="Cambria Math" w:eastAsiaTheme="minorEastAsia" w:hAnsi="Cambria Math"/>
+                  <w:i/>
+                  <w:sz w:val="24"/>
+                  <w:szCs w:val="24"/>
+                </w:rPr>
+              </m:ctrlPr>
+            </m:dPr>
+            <m:e>
+              <m:r>
+                <w:rPr>
+                  <w:rFonts w:ascii="Cambria Math" w:eastAsiaTheme="minorEastAsia" w:hAnsi="Cambria Math"/>
+                  <w:sz w:val="24"/>
+                  <w:szCs w:val="24"/>
+                </w:rPr>
+                <m:t>K</m:t>
+              </m:r>
+            </m:e>
+          </m:d>
+          <m:r>
+            <w:rPr>
+              <w:rFonts w:ascii="Cambria Math" w:eastAsiaTheme="minorEastAsia" w:hAnsi="Cambria Math"/>
+              <w:sz w:val="24"/>
+              <w:szCs w:val="24"/>
+            </w:rPr>
+            <m:t>=O</m:t>
+          </m:r>
+          <m:d>
+            <m:dPr>
+              <m:ctrlPr>
+                <w:rPr>
+                  <w:rFonts w:ascii="Cambria Math" w:eastAsiaTheme="minorEastAsia" w:hAnsi="Cambria Math"/>
+                  <w:i/>
+                  <w:sz w:val="24"/>
+                  <w:szCs w:val="24"/>
+                </w:rPr>
+              </m:ctrlPr>
+            </m:dPr>
+            <m:e>
+              <m:r>
+                <w:rPr>
+                  <w:rFonts w:ascii="Cambria Math" w:eastAsiaTheme="minorEastAsia" w:hAnsi="Cambria Math"/>
+                  <w:sz w:val="24"/>
+                  <w:szCs w:val="24"/>
+                </w:rPr>
+                <m:t>1</m:t>
+              </m:r>
+            </m:e>
+          </m:d>
+          <m:r>
+            <w:rPr>
+              <w:rFonts w:eastAsiaTheme="minorEastAsia"/>
+              <w:sz w:val="24"/>
+              <w:szCs w:val="24"/>
+              <w:rtl/>
+            </w:rPr>
+            <w:br/>
+          </m:r>
+        </m:oMath>
+      </m:oMathPara>
     </w:p>
     <w:p>
       <w:pPr>
         <w:pStyle w:val="ListParagraph"/>
         <w:numPr>
           <w:ilvl w:val="0"/>
-          <w:numId w:val="6"/>
+          <w:numId w:val="10"/>
         </w:numPr>
         <w:bidi/>
         <w:rPr>
-          <w:sz w:val="24"/>
-          <w:szCs w:val="24"/>
-        </w:rPr>
-      </w:pPr>
-      <w:r>
-        <w:rPr>
-          <w:rFonts w:hint="cs"/>
-          <w:sz w:val="24"/>
-          <w:szCs w:val="24"/>
-          <w:rtl/>
-        </w:rPr>
-        <w:t>להריץ ולראות את הפלט המתאים.</w:t>
-      </w:r>
-    </w:p>
-    <w:p>
-      <w:pPr>
-        <w:bidi/>
-        <w:rPr>
-          <w:sz w:val="24"/>
-          <w:szCs w:val="24"/>
-          <w:rtl/>
-        </w:rPr>
-      </w:pPr>
-      <w:r>
-        <w:rPr>
-          <w:rFonts w:hint="cs"/>
-          <w:sz w:val="24"/>
-          <w:szCs w:val="24"/>
-          <w:rtl/>
-        </w:rPr>
-        <w:t>כדי להריץ את תכנית הסטטיסטיקות:</w:t>
+          <w:rFonts w:eastAsiaTheme="minorEastAsia"/>
+          <w:sz w:val="24"/>
+          <w:szCs w:val="24"/>
+        </w:rPr>
+      </w:pPr>
+      <m:oMath>
+        <m:r>
+          <w:rPr>
+            <w:rFonts w:ascii="Cambria Math" w:hAnsi="Cambria Math"/>
+            <w:sz w:val="24"/>
+            <w:szCs w:val="24"/>
+          </w:rPr>
+          <m:t>preform_check</m:t>
+        </m:r>
+      </m:oMath>
+      <w:r>
+        <w:rPr>
+          <w:rFonts w:eastAsiaTheme="minorEastAsia" w:hint="cs"/>
+          <w:sz w:val="24"/>
+          <w:szCs w:val="24"/>
+          <w:rtl/>
+        </w:rPr>
+        <w:t>:</w:t>
+      </w:r>
+      <w:r>
+        <w:rPr>
+          <w:rFonts w:eastAsiaTheme="minorEastAsia"/>
+          <w:sz w:val="24"/>
+          <w:szCs w:val="24"/>
+          <w:rtl/>
+        </w:rPr>
+        <w:br/>
+      </w:r>
+      <w:r>
+        <w:rPr>
+          <w:rFonts w:eastAsiaTheme="minorEastAsia" w:hint="cs"/>
+          <w:sz w:val="24"/>
+          <w:szCs w:val="24"/>
+          <w:rtl/>
+        </w:rPr>
+        <w:t xml:space="preserve">לפי החישוב של </w:t>
+      </w:r>
+      <m:oMath>
+        <m:r>
+          <w:rPr>
+            <w:rFonts w:ascii="Cambria Math" w:eastAsiaTheme="minorEastAsia" w:hAnsi="Cambria Math"/>
+            <w:sz w:val="24"/>
+            <w:szCs w:val="24"/>
+          </w:rPr>
+          <m:t>hashes_match</m:t>
+        </m:r>
+      </m:oMath>
+      <w:r>
+        <w:rPr>
+          <w:rFonts w:eastAsiaTheme="minorEastAsia" w:hint="cs"/>
+          <w:sz w:val="24"/>
+          <w:szCs w:val="24"/>
+          <w:rtl/>
+        </w:rPr>
+        <w:t xml:space="preserve"> הזמן הוא </w:t>
+      </w:r>
+      <m:oMath>
+        <m:r>
+          <w:rPr>
+            <w:rFonts w:ascii="Cambria Math" w:eastAsiaTheme="minorEastAsia" w:hAnsi="Cambria Math"/>
+            <w:sz w:val="24"/>
+            <w:szCs w:val="24"/>
+          </w:rPr>
+          <m:t>Θ</m:t>
+        </m:r>
+        <m:d>
+          <m:dPr>
+            <m:ctrlPr>
+              <w:rPr>
+                <w:rFonts w:ascii="Cambria Math" w:eastAsiaTheme="minorEastAsia" w:hAnsi="Cambria Math"/>
+                <w:i/>
+                <w:sz w:val="24"/>
+                <w:szCs w:val="24"/>
+              </w:rPr>
+            </m:ctrlPr>
+          </m:dPr>
+          <m:e>
+            <m:r>
+              <w:rPr>
+                <w:rFonts w:ascii="Cambria Math" w:eastAsiaTheme="minorEastAsia" w:hAnsi="Cambria Math" w:hint="cs"/>
+                <w:sz w:val="24"/>
+                <w:szCs w:val="24"/>
+                <w:rtl/>
+              </w:rPr>
+              <m:t>השני</m:t>
+            </m:r>
+            <m:r>
+              <w:rPr>
+                <w:rFonts w:ascii="Cambria Math" w:eastAsiaTheme="minorEastAsia" w:hAnsi="Cambria Math"/>
+                <w:sz w:val="24"/>
+                <w:szCs w:val="24"/>
+              </w:rPr>
+              <m:t xml:space="preserve"> </m:t>
+            </m:r>
+            <m:r>
+              <w:rPr>
+                <w:rFonts w:ascii="Cambria Math" w:eastAsiaTheme="minorEastAsia" w:hAnsi="Cambria Math" w:hint="cs"/>
+                <w:sz w:val="24"/>
+                <w:szCs w:val="24"/>
+                <w:rtl/>
+              </w:rPr>
+              <m:t>מהקובץ</m:t>
+            </m:r>
+            <m:r>
+              <w:rPr>
+                <w:rFonts w:ascii="Cambria Math" w:eastAsiaTheme="minorEastAsia" w:hAnsi="Cambria Math"/>
+                <w:sz w:val="24"/>
+                <w:szCs w:val="24"/>
+              </w:rPr>
+              <m:t xml:space="preserve"> </m:t>
+            </m:r>
+            <m:r>
+              <w:rPr>
+                <w:rFonts w:ascii="Cambria Math" w:eastAsiaTheme="minorEastAsia" w:hAnsi="Cambria Math" w:hint="cs"/>
+                <w:sz w:val="24"/>
+                <w:szCs w:val="24"/>
+                <w:rtl/>
+              </w:rPr>
+              <m:t>שנוצרו</m:t>
+            </m:r>
+            <m:r>
+              <w:rPr>
+                <w:rFonts w:ascii="Cambria Math" w:eastAsiaTheme="minorEastAsia" w:hAnsi="Cambria Math"/>
+                <w:sz w:val="24"/>
+                <w:szCs w:val="24"/>
+              </w:rPr>
+              <m:t xml:space="preserve"> </m:t>
+            </m:r>
+            <m:r>
+              <w:rPr>
+                <w:rFonts w:ascii="Cambria Math" w:eastAsiaTheme="minorEastAsia" w:hAnsi="Cambria Math" w:hint="cs"/>
+                <w:sz w:val="24"/>
+                <w:szCs w:val="24"/>
+                <w:rtl/>
+              </w:rPr>
+              <m:t>האלמנטים</m:t>
+            </m:r>
+            <m:r>
+              <w:rPr>
+                <w:rFonts w:ascii="Cambria Math" w:eastAsiaTheme="minorEastAsia" w:hAnsi="Cambria Math"/>
+                <w:sz w:val="24"/>
+                <w:szCs w:val="24"/>
+              </w:rPr>
+              <m:t xml:space="preserve"> </m:t>
+            </m:r>
+            <m:r>
+              <w:rPr>
+                <w:rFonts w:ascii="Cambria Math" w:eastAsiaTheme="minorEastAsia" w:hAnsi="Cambria Math" w:hint="cs"/>
+                <w:sz w:val="24"/>
+                <w:szCs w:val="24"/>
+                <w:rtl/>
+              </w:rPr>
+              <m:t>כמות</m:t>
+            </m:r>
+          </m:e>
+        </m:d>
+      </m:oMath>
+      <w:r>
+        <w:rPr>
+          <w:rFonts w:eastAsiaTheme="minorEastAsia"/>
+          <w:sz w:val="24"/>
+          <w:szCs w:val="24"/>
+          <w:rtl/>
+        </w:rPr>
+        <w:br/>
       </w:r>
     </w:p>
     <w:p>
@@ -4932,145 +5143,691 @@
         <w:pStyle w:val="ListParagraph"/>
         <w:numPr>
           <w:ilvl w:val="0"/>
-          <w:numId w:val="7"/>
+          <w:numId w:val="10"/>
         </w:numPr>
         <w:bidi/>
         <w:rPr>
-          <w:sz w:val="24"/>
-          <w:szCs w:val="24"/>
-        </w:rPr>
-      </w:pPr>
-      <w:r>
-        <w:rPr>
-          <w:rFonts w:hint="cs"/>
-          <w:sz w:val="24"/>
-          <w:szCs w:val="24"/>
-          <w:rtl/>
-        </w:rPr>
-        <w:t>ראשית יש להביט במשתנים הקבועים שהם:</w:t>
-      </w:r>
+          <w:rFonts w:eastAsiaTheme="minorEastAsia"/>
+          <w:sz w:val="24"/>
+          <w:szCs w:val="24"/>
+          <w:rtl/>
+        </w:rPr>
+      </w:pPr>
+      <m:oMath>
+        <m:r>
+          <w:rPr>
+            <w:rFonts w:ascii="Cambria Math" w:hAnsi="Cambria Math"/>
+            <w:sz w:val="24"/>
+            <w:szCs w:val="24"/>
+          </w:rPr>
+          <m:t>pars_file</m:t>
+        </m:r>
+      </m:oMath>
+      <w:r>
+        <w:rPr>
+          <w:rFonts w:hint="cs"/>
+          <w:sz w:val="24"/>
+          <w:szCs w:val="24"/>
+          <w:rtl/>
+        </w:rPr>
+        <w:t>:</w:t>
+      </w:r>
+      <w:r>
+        <w:rPr>
+          <w:sz w:val="24"/>
+          <w:szCs w:val="24"/>
+          <w:rtl/>
+        </w:rPr>
+        <w:br/>
+      </w:r>
+      <m:oMathPara>
+        <m:oMathParaPr>
+          <m:jc m:val="right"/>
+        </m:oMathParaPr>
+        <m:oMath>
+          <m:r>
+            <w:rPr>
+              <w:rFonts w:ascii="Cambria Math" w:hAnsi="Cambria Math"/>
+              <w:sz w:val="24"/>
+              <w:szCs w:val="24"/>
+            </w:rPr>
+            <m:t>Θ</m:t>
+          </m:r>
+          <m:d>
+            <m:dPr>
+              <m:ctrlPr>
+                <w:rPr>
+                  <w:rFonts w:ascii="Cambria Math" w:hAnsi="Cambria Math"/>
+                  <w:i/>
+                  <w:sz w:val="24"/>
+                  <w:szCs w:val="24"/>
+                </w:rPr>
+              </m:ctrlPr>
+            </m:dPr>
+            <m:e>
+              <m:r>
+                <w:rPr>
+                  <w:rFonts w:ascii="Cambria Math" w:hAnsi="Cambria Math"/>
+                  <w:sz w:val="24"/>
+                  <w:szCs w:val="24"/>
+                </w:rPr>
+                <m:t xml:space="preserve">file_name </m:t>
+              </m:r>
+              <m:r>
+                <w:rPr>
+                  <w:rFonts w:ascii="Cambria Math" w:hAnsi="Cambria Math" w:hint="cs"/>
+                  <w:sz w:val="24"/>
+                  <w:szCs w:val="24"/>
+                  <w:rtl/>
+                </w:rPr>
+                <m:t>של</m:t>
+              </m:r>
+              <m:r>
+                <w:rPr>
+                  <w:rFonts w:ascii="Cambria Math" w:hAnsi="Cambria Math"/>
+                  <w:sz w:val="24"/>
+                  <w:szCs w:val="24"/>
+                </w:rPr>
+                <m:t xml:space="preserve"> </m:t>
+              </m:r>
+              <m:r>
+                <w:rPr>
+                  <w:rFonts w:ascii="Cambria Math" w:hAnsi="Cambria Math" w:hint="cs"/>
+                  <w:sz w:val="24"/>
+                  <w:szCs w:val="24"/>
+                  <w:rtl/>
+                </w:rPr>
+                <m:t>אורכו</m:t>
+              </m:r>
+            </m:e>
+          </m:d>
+          <m:r>
+            <w:rPr>
+              <w:sz w:val="24"/>
+              <w:szCs w:val="24"/>
+              <w:rtl/>
+            </w:rPr>
+            <w:br/>
+          </m:r>
+        </m:oMath>
+      </m:oMathPara>
     </w:p>
     <w:p>
       <w:pPr>
         <w:pStyle w:val="ListParagraph"/>
-        <w:numPr>
-          <w:ilvl w:val="1"/>
-          <w:numId w:val="7"/>
-        </w:numPr>
         <w:bidi/>
-        <w:rPr>
-          <w:sz w:val="24"/>
-          <w:szCs w:val="24"/>
-        </w:rPr>
-      </w:pPr>
-      <w:r>
-        <w:rPr>
-          <w:rFonts w:hint="cs"/>
-          <w:sz w:val="24"/>
-          <w:szCs w:val="24"/>
-          <w:rtl/>
-        </w:rPr>
-        <w:t xml:space="preserve">כמות פונקציות הגיבוב - </w:t>
-      </w:r>
-      <w:r>
-        <w:rPr>
-          <w:sz w:val="24"/>
-          <w:szCs w:val="24"/>
-        </w:rPr>
-        <w:t>HASH_AMOUNT</w:t>
+        <w:ind w:left="360"/>
+        <w:rPr>
+          <w:b/>
+          <w:bCs/>
+          <w:sz w:val="24"/>
+          <w:szCs w:val="24"/>
+          <w:u w:val="single"/>
+          <w:rtl/>
+        </w:rPr>
+      </w:pPr>
+      <w:r>
+        <w:rPr>
+          <w:rFonts w:hint="cs"/>
+          <w:sz w:val="24"/>
+          <w:szCs w:val="24"/>
+          <w:rtl/>
+        </w:rPr>
+        <w:t>-</w:t>
+      </w:r>
+      <w:r>
+        <w:rPr>
+          <w:rFonts w:hint="cs"/>
+          <w:sz w:val="24"/>
+          <w:szCs w:val="24"/>
+          <w:rtl/>
+        </w:rPr>
+        <w:t>הבהר</w:t>
+      </w:r>
+      <w:r>
+        <w:rPr>
+          <w:rFonts w:hint="cs"/>
+          <w:sz w:val="24"/>
+          <w:szCs w:val="24"/>
+          <w:rtl/>
+        </w:rPr>
+        <w:t>ה</w:t>
+      </w:r>
+      <w:r>
+        <w:rPr>
+          <w:rFonts w:hint="cs"/>
+          <w:sz w:val="24"/>
+          <w:szCs w:val="24"/>
+          <w:rtl/>
+        </w:rPr>
+        <w:t xml:space="preserve"> לגבי השימוש ב % (מודולו) ב</w:t>
+      </w:r>
+      <w:r>
+        <w:rPr>
+          <w:rFonts w:hint="cs"/>
+          <w:sz w:val="24"/>
+          <w:szCs w:val="24"/>
+          <w:rtl/>
+        </w:rPr>
+        <w:t xml:space="preserve">פונקציה </w:t>
+      </w:r>
+      <w:r>
+        <w:rPr>
+          <w:sz w:val="24"/>
+          <w:szCs w:val="24"/>
+        </w:rPr>
+        <w:t>inserts</w:t>
+      </w:r>
+      <w:r>
+        <w:rPr>
+          <w:rFonts w:hint="cs"/>
+          <w:sz w:val="24"/>
+          <w:szCs w:val="24"/>
+          <w:rtl/>
+        </w:rPr>
+        <w:t>:</w:t>
+      </w:r>
+      <w:r>
+        <w:rPr>
+          <w:sz w:val="24"/>
+          <w:szCs w:val="24"/>
+          <w:rtl/>
+        </w:rPr>
+        <w:br/>
+      </w:r>
+      <w:r>
+        <w:rPr>
+          <w:rFonts w:hint="cs"/>
+          <w:sz w:val="24"/>
+          <w:szCs w:val="24"/>
+          <w:rtl/>
+        </w:rPr>
+        <w:t>כמות המספרים ש</w:t>
+      </w:r>
+      <w:r>
+        <w:rPr>
+          <w:sz w:val="24"/>
+          <w:szCs w:val="24"/>
+        </w:rPr>
+        <w:t>hash</w:t>
+      </w:r>
+      <w:r>
+        <w:rPr>
+          <w:rFonts w:hint="cs"/>
+          <w:sz w:val="24"/>
+          <w:szCs w:val="24"/>
+          <w:rtl/>
+        </w:rPr>
+        <w:t xml:space="preserve"> יכול לייצר  </w:t>
+      </w:r>
+      <w:r>
+        <w:rPr>
+          <w:rFonts w:hint="cs"/>
+          <w:sz w:val="24"/>
+          <w:szCs w:val="24"/>
+          <w:rtl/>
+        </w:rPr>
+        <w:t>היא</w:t>
+      </w:r>
+      <w:r>
+        <w:rPr>
+          <w:sz w:val="24"/>
+          <w:szCs w:val="24"/>
+        </w:rPr>
+        <w:t xml:space="preserve"> </w:t>
+      </w:r>
+      <w:r>
+        <w:rPr>
+          <w:rFonts w:hint="cs"/>
+          <w:sz w:val="24"/>
+          <w:szCs w:val="24"/>
+          <w:rtl/>
+        </w:rPr>
+        <w:t xml:space="preserve"> </w:t>
+      </w:r>
+      <m:oMath>
+        <m:sSup>
+          <m:sSupPr>
+            <m:ctrlPr>
+              <w:rPr>
+                <w:rFonts w:ascii="Cambria Math" w:hAnsi="Cambria Math"/>
+                <w:i/>
+                <w:sz w:val="24"/>
+                <w:szCs w:val="24"/>
+              </w:rPr>
+            </m:ctrlPr>
+          </m:sSupPr>
+          <m:e>
+            <m:r>
+              <w:rPr>
+                <w:rFonts w:ascii="Cambria Math" w:hAnsi="Cambria Math"/>
+                <w:sz w:val="24"/>
+                <w:szCs w:val="24"/>
+              </w:rPr>
+              <m:t>2</m:t>
+            </m:r>
+          </m:e>
+          <m:sup>
+            <m:r>
+              <w:rPr>
+                <w:rFonts w:ascii="Cambria Math" w:hAnsi="Cambria Math"/>
+                <w:sz w:val="24"/>
+                <w:szCs w:val="24"/>
+              </w:rPr>
+              <m:t>32</m:t>
+            </m:r>
+          </m:sup>
+        </m:sSup>
+        <m:r>
+          <w:rPr>
+            <w:rFonts w:ascii="Cambria Math" w:eastAsiaTheme="minorEastAsia" w:hAnsi="Cambria Math"/>
+            <w:sz w:val="24"/>
+            <w:szCs w:val="24"/>
+          </w:rPr>
+          <m:t xml:space="preserve"> =  </m:t>
+        </m:r>
+        <m:r>
+          <w:rPr>
+            <w:rFonts w:ascii="Cambria Math" w:hAnsi="Cambria Math"/>
+            <w:sz w:val="24"/>
+            <w:szCs w:val="24"/>
+          </w:rPr>
+          <m:t>4.294967296</m:t>
+        </m:r>
+        <m:r>
+          <m:rPr>
+            <m:lit/>
+          </m:rPr>
+          <w:rPr>
+            <w:rFonts w:ascii="Cambria Math" w:hAnsi="Cambria Math"/>
+            <w:sz w:val="24"/>
+            <w:szCs w:val="24"/>
+          </w:rPr>
+          <m:t>×</m:t>
+        </m:r>
+        <m:sSup>
+          <m:sSupPr>
+            <m:ctrlPr>
+              <w:rPr>
+                <w:rFonts w:ascii="Cambria Math" w:hAnsi="Cambria Math"/>
+                <w:i/>
+                <w:sz w:val="24"/>
+                <w:szCs w:val="24"/>
+              </w:rPr>
+            </m:ctrlPr>
+          </m:sSupPr>
+          <m:e>
+            <m:r>
+              <w:rPr>
+                <w:rFonts w:ascii="Cambria Math" w:hAnsi="Cambria Math"/>
+                <w:sz w:val="24"/>
+                <w:szCs w:val="24"/>
+              </w:rPr>
+              <m:t>10</m:t>
+            </m:r>
+          </m:e>
+          <m:sup>
+            <m:r>
+              <w:rPr>
+                <w:rFonts w:ascii="Cambria Math" w:hAnsi="Cambria Math"/>
+                <w:sz w:val="24"/>
+                <w:szCs w:val="24"/>
+              </w:rPr>
+              <m:t>9</m:t>
+            </m:r>
+          </m:sup>
+        </m:sSup>
+      </m:oMath>
+      <w:r>
+        <w:rPr>
+          <w:sz w:val="24"/>
+          <w:szCs w:val="24"/>
+          <w:rtl/>
+        </w:rPr>
+        <w:br/>
+      </w:r>
+      <w:r>
+        <w:rPr>
+          <w:rFonts w:hint="cs"/>
+          <w:sz w:val="24"/>
+          <w:szCs w:val="24"/>
+          <w:rtl/>
+        </w:rPr>
+        <w:t>גדולה מכ</w:t>
+      </w:r>
+      <w:r>
+        <w:rPr>
+          <w:rFonts w:hint="cs"/>
+          <w:sz w:val="24"/>
+          <w:szCs w:val="24"/>
+          <w:rtl/>
+        </w:rPr>
+        <w:t>מות המספרים ש</w:t>
+      </w:r>
+      <w:r>
+        <w:rPr>
+          <w:rFonts w:hint="cs"/>
+          <w:sz w:val="24"/>
+          <w:szCs w:val="24"/>
+          <w:rtl/>
+        </w:rPr>
+        <w:t>טבלת הגיבוב</w:t>
+      </w:r>
+      <w:r>
+        <w:rPr>
+          <w:rFonts w:hint="cs"/>
+          <w:sz w:val="24"/>
+          <w:szCs w:val="24"/>
+          <w:rtl/>
+        </w:rPr>
+        <w:t xml:space="preserve"> יכ</w:t>
+      </w:r>
+      <w:r>
+        <w:rPr>
+          <w:rFonts w:hint="cs"/>
+          <w:sz w:val="24"/>
+          <w:szCs w:val="24"/>
+          <w:rtl/>
+        </w:rPr>
+        <w:t>ו</w:t>
+      </w:r>
+      <w:r>
+        <w:rPr>
+          <w:rFonts w:hint="cs"/>
+          <w:sz w:val="24"/>
+          <w:szCs w:val="24"/>
+          <w:rtl/>
+        </w:rPr>
+        <w:t>ל</w:t>
+      </w:r>
+      <w:r>
+        <w:rPr>
+          <w:rFonts w:hint="cs"/>
+          <w:sz w:val="24"/>
+          <w:szCs w:val="24"/>
+          <w:rtl/>
+        </w:rPr>
+        <w:t>ה</w:t>
+      </w:r>
+      <w:r>
+        <w:rPr>
+          <w:rFonts w:hint="cs"/>
+          <w:sz w:val="24"/>
+          <w:szCs w:val="24"/>
+          <w:rtl/>
+        </w:rPr>
+        <w:t xml:space="preserve"> לקלוט</w:t>
+      </w:r>
+      <w:r>
+        <w:rPr>
+          <w:rFonts w:hint="cs"/>
+          <w:sz w:val="24"/>
+          <w:szCs w:val="24"/>
+          <w:rtl/>
+        </w:rPr>
+        <w:t xml:space="preserve"> - </w:t>
+      </w:r>
+      <m:oMath>
+        <m:r>
+          <w:rPr>
+            <w:rFonts w:ascii="Cambria Math" w:hAnsi="Cambria Math"/>
+            <w:sz w:val="24"/>
+            <w:szCs w:val="24"/>
+          </w:rPr>
+          <m:t>32,000,000</m:t>
+        </m:r>
+      </m:oMath>
+      <w:r>
+        <w:rPr>
+          <w:rFonts w:hint="cs"/>
+          <w:sz w:val="24"/>
+          <w:szCs w:val="24"/>
+          <w:rtl/>
+        </w:rPr>
+        <w:t>.</w:t>
+      </w:r>
+      <w:r>
+        <w:rPr>
+          <w:rFonts w:hint="cs"/>
+          <w:sz w:val="24"/>
+          <w:szCs w:val="24"/>
+          <w:rtl/>
+        </w:rPr>
+        <w:t xml:space="preserve"> </w:t>
+      </w:r>
+      <w:r>
+        <w:rPr>
+          <w:sz w:val="24"/>
+          <w:szCs w:val="24"/>
+          <w:rtl/>
+        </w:rPr>
+        <w:br/>
+      </w:r>
+      <w:r>
+        <w:rPr>
+          <w:rFonts w:eastAsiaTheme="minorEastAsia" w:hint="cs"/>
+          <w:sz w:val="24"/>
+          <w:szCs w:val="24"/>
+          <w:rtl/>
+        </w:rPr>
+        <w:t xml:space="preserve">לכן- על מנת שלא נקבל ערכי </w:t>
+      </w:r>
+      <w:r>
+        <w:rPr>
+          <w:rFonts w:eastAsiaTheme="minorEastAsia"/>
+          <w:sz w:val="24"/>
+          <w:szCs w:val="24"/>
+        </w:rPr>
+        <w:t>hash</w:t>
+      </w:r>
+      <w:r>
+        <w:rPr>
+          <w:rFonts w:eastAsiaTheme="minorEastAsia" w:hint="cs"/>
+          <w:sz w:val="24"/>
+          <w:szCs w:val="24"/>
+          <w:rtl/>
+        </w:rPr>
+        <w:t xml:space="preserve"> הנמצאים</w:t>
+      </w:r>
+      <w:r>
+        <w:rPr>
+          <w:rFonts w:eastAsiaTheme="minorEastAsia" w:hint="cs"/>
+          <w:sz w:val="24"/>
+          <w:szCs w:val="24"/>
+          <w:rtl/>
+        </w:rPr>
+        <w:t xml:space="preserve"> </w:t>
+      </w:r>
+      <w:r>
+        <w:rPr>
+          <w:rFonts w:eastAsiaTheme="minorEastAsia" w:hint="cs"/>
+          <w:sz w:val="24"/>
+          <w:szCs w:val="24"/>
+          <w:rtl/>
+        </w:rPr>
+        <w:t>מחוץ לטבלה</w:t>
+      </w:r>
+      <w:r>
+        <w:rPr>
+          <w:rFonts w:eastAsiaTheme="minorEastAsia" w:hint="cs"/>
+          <w:sz w:val="24"/>
+          <w:szCs w:val="24"/>
+          <w:rtl/>
+        </w:rPr>
+        <w:t>,</w:t>
+      </w:r>
+      <w:r>
+        <w:rPr>
+          <w:rFonts w:eastAsiaTheme="minorEastAsia" w:hint="cs"/>
+          <w:sz w:val="24"/>
+          <w:szCs w:val="24"/>
+          <w:rtl/>
+        </w:rPr>
+        <w:t xml:space="preserve"> אך בכל זאת נשמור על פיזור אחיד ככל האפשר-</w:t>
+      </w:r>
+      <w:r>
+        <w:rPr>
+          <w:rFonts w:eastAsiaTheme="minorEastAsia" w:hint="cs"/>
+          <w:sz w:val="24"/>
+          <w:szCs w:val="24"/>
+          <w:rtl/>
+        </w:rPr>
+        <w:t xml:space="preserve"> </w:t>
+      </w:r>
+      <w:r>
+        <w:rPr>
+          <w:rFonts w:eastAsiaTheme="minorEastAsia" w:hint="cs"/>
+          <w:sz w:val="24"/>
+          <w:szCs w:val="24"/>
+          <w:rtl/>
+        </w:rPr>
+        <w:t xml:space="preserve">נעזר בפונקציית מודולו על כל פלט של פונקציית </w:t>
+      </w:r>
+      <w:r>
+        <w:rPr>
+          <w:rFonts w:eastAsiaTheme="minorEastAsia"/>
+          <w:sz w:val="24"/>
+          <w:szCs w:val="24"/>
+        </w:rPr>
+        <w:t>hash</w:t>
+      </w:r>
+      <w:r>
+        <w:rPr>
+          <w:rFonts w:eastAsiaTheme="minorEastAsia" w:hint="cs"/>
+          <w:sz w:val="24"/>
+          <w:szCs w:val="24"/>
+          <w:rtl/>
+        </w:rPr>
+        <w:t>.</w:t>
+      </w:r>
+      <w:r>
+        <w:rPr>
+          <w:b/>
+          <w:bCs/>
+          <w:sz w:val="24"/>
+          <w:szCs w:val="24"/>
+          <w:u w:val="single"/>
+          <w:rtl/>
+        </w:rPr>
+        <w:br/>
       </w:r>
     </w:p>
     <w:p>
       <w:pPr>
-        <w:pStyle w:val="ListParagraph"/>
-        <w:numPr>
-          <w:ilvl w:val="1"/>
-          <w:numId w:val="7"/>
-        </w:numPr>
         <w:bidi/>
         <w:rPr>
-          <w:rFonts w:hint="cs"/>
-          <w:sz w:val="24"/>
-          <w:szCs w:val="24"/>
-        </w:rPr>
-      </w:pPr>
-      <w:r>
-        <w:rPr>
-          <w:rFonts w:hint="cs"/>
-          <w:sz w:val="24"/>
-          <w:szCs w:val="24"/>
-          <w:rtl/>
-        </w:rPr>
-        <w:t xml:space="preserve">גודל הטבלה - </w:t>
-      </w:r>
-      <w:r>
-        <w:rPr>
-          <w:sz w:val="24"/>
-          <w:szCs w:val="24"/>
-        </w:rPr>
-        <w:t>TABLE_SIZE</w:t>
+          <w:sz w:val="24"/>
+          <w:szCs w:val="24"/>
+          <w:rtl/>
+        </w:rPr>
+      </w:pPr>
+      <w:r>
+        <w:rPr>
+          <w:rFonts w:hint="cs"/>
+          <w:b/>
+          <w:bCs/>
+          <w:sz w:val="24"/>
+          <w:szCs w:val="24"/>
+          <w:u w:val="single"/>
+          <w:rtl/>
+        </w:rPr>
+        <w:t>דוגמא להרצ</w:t>
+      </w:r>
+      <w:r>
+        <w:rPr>
+          <w:rFonts w:hint="cs"/>
+          <w:b/>
+          <w:bCs/>
+          <w:sz w:val="24"/>
+          <w:szCs w:val="24"/>
+          <w:u w:val="single"/>
+          <w:rtl/>
+        </w:rPr>
+        <w:t>ת ה</w:t>
+      </w:r>
+      <w:r>
+        <w:rPr>
+          <w:b/>
+          <w:bCs/>
+          <w:sz w:val="24"/>
+          <w:szCs w:val="24"/>
+          <w:u w:val="single"/>
+        </w:rPr>
+        <w:t>main</w:t>
+      </w:r>
+      <w:r>
+        <w:rPr>
+          <w:rFonts w:hint="cs"/>
+          <w:b/>
+          <w:bCs/>
+          <w:sz w:val="24"/>
+          <w:szCs w:val="24"/>
+          <w:u w:val="single"/>
+          <w:rtl/>
+        </w:rPr>
+        <w:t>:</w:t>
       </w:r>
     </w:p>
     <w:p>
       <w:pPr>
-        <w:pStyle w:val="ListParagraph"/>
-        <w:numPr>
-          <w:ilvl w:val="1"/>
-          <w:numId w:val="7"/>
-        </w:numPr>
         <w:bidi/>
         <w:rPr>
-          <w:rFonts w:hint="cs"/>
-          <w:sz w:val="24"/>
-          <w:szCs w:val="24"/>
-        </w:rPr>
-      </w:pPr>
-      <w:r>
-        <w:rPr>
-          <w:rFonts w:hint="cs"/>
-          <w:sz w:val="24"/>
-          <w:szCs w:val="24"/>
-          <w:rtl/>
-        </w:rPr>
-        <w:t xml:space="preserve">כמות האיברים אותם רוצים להכניס לטבלה - </w:t>
-      </w:r>
-      <w:r>
-        <w:rPr>
-          <w:sz w:val="24"/>
-          <w:szCs w:val="24"/>
-        </w:rPr>
-        <w:t>DB_SIZE</w:t>
-      </w:r>
-    </w:p>
-    <w:p>
-      <w:pPr>
-        <w:pStyle w:val="ListParagraph"/>
-        <w:numPr>
-          <w:ilvl w:val="1"/>
-          <w:numId w:val="7"/>
-        </w:numPr>
-        <w:bidi/>
-        <w:rPr>
-          <w:sz w:val="24"/>
-          <w:szCs w:val="24"/>
-        </w:rPr>
-      </w:pPr>
-      <w:r>
-        <w:rPr>
-          <w:rFonts w:hint="cs"/>
-          <w:sz w:val="24"/>
-          <w:szCs w:val="24"/>
-          <w:rtl/>
-        </w:rPr>
-        <w:t xml:space="preserve">כמות האיברים אותם רוצים לבדוק האם שייכים לטבלה </w:t>
-      </w:r>
-      <w:r>
-        <w:rPr>
-          <w:sz w:val="24"/>
-          <w:szCs w:val="24"/>
-          <w:rtl/>
-        </w:rPr>
-        <w:t>–</w:t>
+          <w:sz w:val="24"/>
+          <w:szCs w:val="24"/>
+          <w:rtl/>
+        </w:rPr>
+      </w:pPr>
+      <w:r>
+        <w:rPr>
+          <w:rFonts w:hint="cs"/>
+          <w:sz w:val="24"/>
+          <w:szCs w:val="24"/>
+          <w:rtl/>
+        </w:rPr>
+        <w:t>דוגמ</w:t>
+      </w:r>
+      <w:r>
+        <w:rPr>
+          <w:rFonts w:hint="cs"/>
+          <w:sz w:val="24"/>
+          <w:szCs w:val="24"/>
+          <w:rtl/>
+        </w:rPr>
+        <w:t>ת</w:t>
+      </w:r>
+      <w:r>
+        <w:rPr>
+          <w:rFonts w:hint="cs"/>
+          <w:sz w:val="24"/>
+          <w:szCs w:val="24"/>
+          <w:rtl/>
+        </w:rPr>
+        <w:t xml:space="preserve"> הרצה</w:t>
+      </w:r>
+      <w:r>
+        <w:rPr>
+          <w:rFonts w:hint="cs"/>
+          <w:sz w:val="24"/>
+          <w:szCs w:val="24"/>
+          <w:rtl/>
+        </w:rPr>
+        <w:t xml:space="preserve"> אחת</w:t>
+      </w:r>
+      <w:r>
+        <w:rPr>
+          <w:rFonts w:hint="cs"/>
+          <w:sz w:val="24"/>
+          <w:szCs w:val="24"/>
+          <w:rtl/>
+        </w:rPr>
+        <w:t xml:space="preserve"> של </w:t>
+      </w:r>
+      <w:r>
+        <w:rPr>
+          <w:sz w:val="24"/>
+          <w:szCs w:val="24"/>
+        </w:rPr>
+        <w:t>main</w:t>
       </w:r>
       <w:r>
         <w:rPr>
@@ -5086,526 +5843,149 @@
           <w:rFonts w:hint="cs"/>
           <w:sz w:val="24"/>
           <w:szCs w:val="24"/>
-        </w:rPr>
-        <w:t>SAMPLE_</w:t>
-      </w:r>
-      <w:r>
-        <w:rPr>
-          <w:sz w:val="24"/>
-          <w:szCs w:val="24"/>
-        </w:rPr>
-        <w:t>SIZE</w:t>
-      </w:r>
-    </w:p>
-    <w:p>
-      <w:pPr>
-        <w:pStyle w:val="ListParagraph"/>
-        <w:numPr>
-          <w:ilvl w:val="0"/>
-          <w:numId w:val="7"/>
-        </w:numPr>
-        <w:bidi/>
-        <w:rPr>
-          <w:sz w:val="24"/>
-          <w:szCs w:val="24"/>
-        </w:rPr>
-      </w:pPr>
-      <w:r>
-        <w:rPr>
-          <w:rFonts w:hint="cs"/>
-          <w:sz w:val="24"/>
-          <w:szCs w:val="24"/>
-          <w:rtl/>
-        </w:rPr>
-        <w:t>כפריסט, הנתונים מאותחלים בדומה לנתוני השאלה.</w:t>
-      </w:r>
-    </w:p>
-    <w:p>
-      <w:pPr>
-        <w:pStyle w:val="ListParagraph"/>
-        <w:numPr>
-          <w:ilvl w:val="0"/>
-          <w:numId w:val="7"/>
-        </w:numPr>
-        <w:bidi/>
-        <w:rPr>
-          <w:sz w:val="24"/>
-          <w:szCs w:val="24"/>
-        </w:rPr>
-      </w:pPr>
-      <w:r>
-        <w:rPr>
-          <w:rFonts w:hint="cs"/>
-          <w:sz w:val="24"/>
-          <w:szCs w:val="24"/>
-          <w:rtl/>
-        </w:rPr>
-        <w:t>להריץ ולראות את הפלט המתאים.</w:t>
-      </w:r>
-    </w:p>
-    <w:p>
-      <w:pPr>
-        <w:bidi/>
-        <w:rPr>
-          <w:b/>
-          <w:bCs/>
-          <w:sz w:val="24"/>
-          <w:szCs w:val="24"/>
-          <w:u w:val="single"/>
-          <w:rtl/>
-        </w:rPr>
-      </w:pPr>
-    </w:p>
-    <w:p>
-      <w:pPr>
-        <w:bidi/>
-        <w:rPr>
-          <w:b/>
-          <w:bCs/>
-          <w:sz w:val="24"/>
-          <w:szCs w:val="24"/>
-          <w:u w:val="single"/>
-          <w:rtl/>
-        </w:rPr>
-      </w:pPr>
-    </w:p>
-    <w:p>
-      <w:pPr>
-        <w:bidi/>
-        <w:rPr>
-          <w:b/>
-          <w:bCs/>
-          <w:sz w:val="24"/>
-          <w:szCs w:val="24"/>
-          <w:u w:val="single"/>
-          <w:rtl/>
-        </w:rPr>
-      </w:pPr>
-    </w:p>
-    <w:p>
-      <w:pPr>
-        <w:bidi/>
-        <w:rPr>
-          <w:b/>
-          <w:bCs/>
-          <w:sz w:val="24"/>
-          <w:szCs w:val="24"/>
-          <w:u w:val="single"/>
-          <w:rtl/>
-        </w:rPr>
-      </w:pPr>
-    </w:p>
-    <w:p>
-      <w:pPr>
-        <w:bidi/>
-        <w:rPr>
-          <w:b/>
-          <w:bCs/>
-          <w:sz w:val="24"/>
-          <w:szCs w:val="24"/>
-          <w:u w:val="single"/>
-          <w:rtl/>
-        </w:rPr>
-      </w:pPr>
-    </w:p>
-    <w:p>
-      <w:pPr>
-        <w:bidi/>
-        <w:rPr>
-          <w:b/>
-          <w:bCs/>
-          <w:sz w:val="24"/>
-          <w:szCs w:val="24"/>
-          <w:u w:val="single"/>
-          <w:rtl/>
-        </w:rPr>
-      </w:pPr>
-    </w:p>
-    <w:p>
-      <w:pPr>
-        <w:bidi/>
-        <w:rPr>
-          <w:b/>
-          <w:bCs/>
-          <w:sz w:val="24"/>
-          <w:szCs w:val="24"/>
-          <w:u w:val="single"/>
-          <w:rtl/>
-        </w:rPr>
-      </w:pPr>
-    </w:p>
-    <w:p>
-      <w:pPr>
-        <w:bidi/>
-        <w:rPr>
-          <w:b/>
-          <w:bCs/>
-          <w:sz w:val="24"/>
-          <w:szCs w:val="24"/>
-          <w:u w:val="single"/>
-          <w:rtl/>
-        </w:rPr>
-      </w:pPr>
-    </w:p>
-    <w:p>
-      <w:pPr>
-        <w:bidi/>
-        <w:rPr>
-          <w:b/>
-          <w:bCs/>
-          <w:sz w:val="24"/>
-          <w:szCs w:val="24"/>
-          <w:u w:val="single"/>
-          <w:rtl/>
-        </w:rPr>
-      </w:pPr>
-    </w:p>
-    <w:p>
-      <w:pPr>
-        <w:bidi/>
-        <w:rPr>
-          <w:b/>
-          <w:bCs/>
-          <w:sz w:val="24"/>
-          <w:szCs w:val="24"/>
-          <w:u w:val="single"/>
-          <w:rtl/>
-        </w:rPr>
-      </w:pPr>
-    </w:p>
-    <w:p>
-      <w:pPr>
-        <w:bidi/>
-        <w:rPr>
-          <w:b/>
-          <w:bCs/>
-          <w:sz w:val="24"/>
-          <w:szCs w:val="24"/>
-          <w:u w:val="single"/>
-          <w:rtl/>
-        </w:rPr>
-      </w:pPr>
-    </w:p>
-    <w:p>
-      <w:pPr>
-        <w:bidi/>
-        <w:rPr>
-          <w:b/>
-          <w:bCs/>
-          <w:sz w:val="24"/>
-          <w:szCs w:val="24"/>
-          <w:u w:val="single"/>
-          <w:rtl/>
-        </w:rPr>
-      </w:pPr>
-    </w:p>
-    <w:p>
-      <w:pPr>
-        <w:bidi/>
-        <w:rPr>
-          <w:b/>
-          <w:bCs/>
-          <w:sz w:val="24"/>
-          <w:szCs w:val="24"/>
-          <w:u w:val="single"/>
-          <w:rtl/>
-        </w:rPr>
-      </w:pPr>
-    </w:p>
-    <w:p>
-      <w:pPr>
-        <w:bidi/>
-        <w:rPr>
-          <w:b/>
-          <w:bCs/>
-          <w:sz w:val="24"/>
-          <w:szCs w:val="24"/>
-          <w:u w:val="single"/>
-          <w:rtl/>
-        </w:rPr>
-      </w:pPr>
-    </w:p>
-    <w:p>
-      <w:pPr>
-        <w:bidi/>
-        <w:rPr>
-          <w:b/>
-          <w:bCs/>
-          <w:sz w:val="24"/>
-          <w:szCs w:val="24"/>
-          <w:u w:val="single"/>
-          <w:rtl/>
-        </w:rPr>
-      </w:pPr>
-    </w:p>
-    <w:p>
-      <w:pPr>
-        <w:bidi/>
-        <w:rPr>
-          <w:b/>
-          <w:bCs/>
-          <w:sz w:val="24"/>
-          <w:szCs w:val="24"/>
-          <w:u w:val="single"/>
-          <w:rtl/>
-        </w:rPr>
-      </w:pPr>
-    </w:p>
-    <w:p>
-      <w:pPr>
-        <w:bidi/>
-        <w:rPr>
-          <w:b/>
-          <w:bCs/>
-          <w:sz w:val="24"/>
-          <w:szCs w:val="24"/>
-          <w:u w:val="single"/>
-          <w:rtl/>
-        </w:rPr>
-      </w:pPr>
-    </w:p>
-    <w:p>
-      <w:pPr>
-        <w:bidi/>
-        <w:rPr>
-          <w:b/>
-          <w:bCs/>
-          <w:sz w:val="24"/>
-          <w:szCs w:val="24"/>
-          <w:u w:val="single"/>
-          <w:rtl/>
-        </w:rPr>
-      </w:pPr>
-    </w:p>
-    <w:p>
-      <w:pPr>
-        <w:bidi/>
-        <w:rPr>
-          <w:b/>
-          <w:bCs/>
-          <w:sz w:val="24"/>
-          <w:szCs w:val="24"/>
-          <w:u w:val="single"/>
-          <w:rtl/>
-        </w:rPr>
-      </w:pPr>
-    </w:p>
-    <w:p>
-      <w:pPr>
-        <w:spacing w:line="259" w:lineRule="auto"/>
-        <w:rPr>
-          <w:b/>
-          <w:bCs/>
-          <w:sz w:val="24"/>
-          <w:szCs w:val="24"/>
-          <w:u w:val="single"/>
-          <w:rtl/>
-        </w:rPr>
-      </w:pPr>
-    </w:p>
-    <w:p>
-      <w:pPr>
-        <w:bidi/>
-        <w:rPr>
-          <w:rFonts w:hint="cs"/>
-          <w:b/>
-          <w:bCs/>
-          <w:sz w:val="24"/>
-          <w:szCs w:val="24"/>
-          <w:u w:val="single"/>
-          <w:rtl/>
-        </w:rPr>
-      </w:pPr>
-      <w:r>
-        <w:rPr>
-          <w:rFonts w:hint="cs"/>
-          <w:b/>
-          <w:bCs/>
-          <w:sz w:val="24"/>
-          <w:szCs w:val="24"/>
-          <w:u w:val="single"/>
-          <w:rtl/>
-        </w:rPr>
-        <w:lastRenderedPageBreak/>
-        <w:t>דוגמא להרצה</w:t>
-      </w:r>
-    </w:p>
-    <w:p>
-      <w:pPr>
-        <w:bidi/>
-        <w:rPr>
-          <w:sz w:val="24"/>
-          <w:szCs w:val="24"/>
-          <w:rtl/>
-        </w:rPr>
-      </w:pPr>
-      <w:r>
-        <w:rPr>
-          <w:rFonts w:hint="cs"/>
-          <w:sz w:val="24"/>
-          <w:szCs w:val="24"/>
-          <w:rtl/>
-        </w:rPr>
-        <w:t>נתוני ההרצה של פריסט הנתונים:</w:t>
-      </w:r>
-    </w:p>
-    <w:p>
-      <w:pPr>
-        <w:bidi/>
-        <w:rPr>
-          <w:sz w:val="24"/>
-          <w:szCs w:val="24"/>
-          <w:rtl/>
-        </w:rPr>
-      </w:pPr>
-      <w:r>
-        <w:rPr>
-          <w:rFonts w:cs="Arial"/>
-          <w:sz w:val="24"/>
-          <w:szCs w:val="24"/>
-          <w:rtl/>
-        </w:rPr>
-        <w:drawing>
-          <wp:inline distT="0" distB="0" distL="0" distR="0" wp14:anchorId="3F2C4714" wp14:editId="30D8AFD1">
-            <wp:extent cx="5731510" cy="1174115"/>
-            <wp:effectExtent l="0" t="0" r="2540" b="6985"/>
-            <wp:docPr id="2" name="Picture 2"/>
-            <wp:cNvGraphicFramePr>
-              <a:graphicFrameLocks xmlns:a="http://schemas.openxmlformats.org/drawingml/2006/main" noChangeAspect="1"/>
-            </wp:cNvGraphicFramePr>
-            <a:graphic xmlns:a="http://schemas.openxmlformats.org/drawingml/2006/main">
-              <a:graphicData uri="http://schemas.openxmlformats.org/drawingml/2006/picture">
-                <pic:pic xmlns:pic="http://schemas.openxmlformats.org/drawingml/2006/picture">
-                  <pic:nvPicPr>
-                    <pic:cNvPr id="1" name=""/>
-                    <pic:cNvPicPr/>
-                  </pic:nvPicPr>
-                  <pic:blipFill>
-                    <a:blip r:embed="rId6"/>
-                    <a:stretch>
-                      <a:fillRect/>
-                    </a:stretch>
-                  </pic:blipFill>
-                  <pic:spPr>
-                    <a:xfrm>
-                      <a:off x="0" y="0"/>
-                      <a:ext cx="5731510" cy="1174115"/>
-                    </a:xfrm>
-                    <a:prstGeom prst="rect">
-                      <a:avLst/>
-                    </a:prstGeom>
-                  </pic:spPr>
-                </pic:pic>
-              </a:graphicData>
-            </a:graphic>
-          </wp:inline>
-        </w:drawing>
-      </w:r>
-    </w:p>
-    <w:p>
-      <w:pPr>
-        <w:bidi/>
-        <w:rPr>
-          <w:sz w:val="24"/>
-          <w:szCs w:val="24"/>
-          <w:rtl/>
-        </w:rPr>
-      </w:pPr>
-      <w:r>
-        <w:rPr>
-          <w:rFonts w:hint="cs"/>
-          <w:sz w:val="24"/>
-          <w:szCs w:val="24"/>
-          <w:rtl/>
-        </w:rPr>
-        <w:t>הפלט:</w:t>
-      </w:r>
-    </w:p>
-    <w:p>
-      <w:pPr>
-        <w:bidi/>
-        <w:rPr>
-          <w:rFonts w:hint="cs"/>
-          <w:sz w:val="24"/>
-          <w:szCs w:val="24"/>
-          <w:rtl/>
-        </w:rPr>
-      </w:pPr>
-      <w:r>
-        <w:rPr>
-          <w:rFonts w:cs="Arial"/>
-          <w:sz w:val="24"/>
-          <w:szCs w:val="24"/>
-          <w:rtl/>
-        </w:rPr>
-        <w:drawing>
-          <wp:inline distT="0" distB="0" distL="0" distR="0" wp14:anchorId="158CBC3B" wp14:editId="5FEE0DBA">
-            <wp:extent cx="5731510" cy="2748280"/>
-            <wp:effectExtent l="0" t="0" r="2540" b="0"/>
-            <wp:docPr id="3" name="Picture 3"/>
-            <wp:cNvGraphicFramePr>
-              <a:graphicFrameLocks xmlns:a="http://schemas.openxmlformats.org/drawingml/2006/main" noChangeAspect="1"/>
-            </wp:cNvGraphicFramePr>
-            <a:graphic xmlns:a="http://schemas.openxmlformats.org/drawingml/2006/main">
-              <a:graphicData uri="http://schemas.openxmlformats.org/drawingml/2006/picture">
-                <pic:pic xmlns:pic="http://schemas.openxmlformats.org/drawingml/2006/picture">
-                  <pic:nvPicPr>
-                    <pic:cNvPr id="1" name=""/>
-                    <pic:cNvPicPr/>
-                  </pic:nvPicPr>
-                  <pic:blipFill>
-                    <a:blip r:embed="rId7"/>
-                    <a:stretch>
-                      <a:fillRect/>
-                    </a:stretch>
-                  </pic:blipFill>
-                  <pic:spPr>
-                    <a:xfrm>
-                      <a:off x="0" y="0"/>
-                      <a:ext cx="5731510" cy="2748280"/>
-                    </a:xfrm>
-                    <a:prstGeom prst="rect">
-                      <a:avLst/>
-                    </a:prstGeom>
-                  </pic:spPr>
-                </pic:pic>
-              </a:graphicData>
-            </a:graphic>
-          </wp:inline>
-        </w:drawing>
-      </w:r>
-    </w:p>
-    <w:p>
-      <w:pPr>
-        <w:bidi/>
-        <w:rPr>
-          <w:rFonts w:hint="cs"/>
-          <w:sz w:val="24"/>
-          <w:szCs w:val="24"/>
-          <w:rtl/>
-        </w:rPr>
-      </w:pPr>
-      <w:r>
-        <w:rPr>
-          <w:rFonts w:hint="cs"/>
-          <w:sz w:val="24"/>
-          <w:szCs w:val="24"/>
-          <w:rtl/>
-        </w:rPr>
-        <w:t>ישנה אפשרות לשמתמש לשנות את הקבועים כדי לראות תוצאות שונות כרצונו.</w:t>
-      </w:r>
-      <w:bookmarkStart w:id="0" w:name="_GoBack"/>
-      <w:bookmarkEnd w:id="0"/>
-    </w:p>
-    <w:p>
-      <w:pPr>
-        <w:bidi/>
-        <w:rPr>
-          <w:sz w:val="24"/>
-          <w:szCs w:val="24"/>
-          <w:rtl/>
-        </w:rPr>
-      </w:pPr>
+          <w:rtl/>
+        </w:rPr>
+        <w:t xml:space="preserve">בנויה אל תוך </w:t>
+      </w:r>
+      <w:r>
+        <w:rPr>
+          <w:sz w:val="24"/>
+          <w:szCs w:val="24"/>
+        </w:rPr>
+        <w:t>main</w:t>
+      </w:r>
+      <w:r>
+        <w:rPr>
+          <w:rFonts w:hint="cs"/>
+          <w:sz w:val="24"/>
+          <w:szCs w:val="24"/>
+          <w:rtl/>
+        </w:rPr>
+        <w:t xml:space="preserve">. פשוט </w:t>
+      </w:r>
+      <w:r>
+        <w:rPr>
+          <w:rFonts w:hint="cs"/>
+          <w:sz w:val="24"/>
+          <w:szCs w:val="24"/>
+          <w:rtl/>
+        </w:rPr>
+        <w:t xml:space="preserve">צריך </w:t>
+      </w:r>
+      <w:r>
+        <w:rPr>
+          <w:rFonts w:hint="cs"/>
+          <w:sz w:val="24"/>
+          <w:szCs w:val="24"/>
+          <w:rtl/>
+        </w:rPr>
+        <w:t>להריץ א</w:t>
+      </w:r>
+      <w:r>
+        <w:rPr>
+          <w:rFonts w:hint="cs"/>
+          <w:sz w:val="24"/>
+          <w:szCs w:val="24"/>
+          <w:rtl/>
+        </w:rPr>
+        <w:t>ו</w:t>
+      </w:r>
+      <w:r>
+        <w:rPr>
+          <w:rFonts w:hint="cs"/>
+          <w:sz w:val="24"/>
+          <w:szCs w:val="24"/>
+          <w:rtl/>
+        </w:rPr>
+        <w:t>ת</w:t>
+      </w:r>
+      <w:r>
+        <w:rPr>
+          <w:rFonts w:hint="cs"/>
+          <w:sz w:val="24"/>
+          <w:szCs w:val="24"/>
+          <w:rtl/>
+        </w:rPr>
+        <w:t>ה</w:t>
+      </w:r>
+      <w:r>
+        <w:rPr>
+          <w:rFonts w:hint="cs"/>
+          <w:sz w:val="24"/>
+          <w:szCs w:val="24"/>
+          <w:rtl/>
+        </w:rPr>
+        <w:t xml:space="preserve"> כפי שהתקבלה</w:t>
+      </w:r>
+      <w:r>
+        <w:rPr>
+          <w:rFonts w:hint="cs"/>
+          <w:sz w:val="24"/>
+          <w:szCs w:val="24"/>
+          <w:rtl/>
+        </w:rPr>
+        <w:t>.</w:t>
+      </w:r>
+      <w:r>
+        <w:rPr>
+          <w:sz w:val="24"/>
+          <w:szCs w:val="24"/>
+          <w:rtl/>
+        </w:rPr>
+        <w:br/>
+      </w:r>
+      <w:r>
+        <w:rPr>
+          <w:rFonts w:hint="cs"/>
+          <w:sz w:val="24"/>
+          <w:szCs w:val="24"/>
+          <w:rtl/>
+        </w:rPr>
+        <w:t>(לעוד דוגמות יש ל</w:t>
+      </w:r>
+      <w:r>
+        <w:rPr>
+          <w:rFonts w:hint="cs"/>
+          <w:sz w:val="24"/>
+          <w:szCs w:val="24"/>
+          <w:rtl/>
+        </w:rPr>
+        <w:t>העביר מתי</w:t>
+      </w:r>
+      <w:r>
+        <w:rPr>
+          <w:rFonts w:hint="cs"/>
+          <w:sz w:val="24"/>
+          <w:szCs w:val="24"/>
+          <w:rtl/>
+        </w:rPr>
+        <w:t xml:space="preserve">קיית </w:t>
+      </w:r>
+      <w:r>
+        <w:rPr>
+          <w:rFonts w:hint="cs"/>
+          <w:sz w:val="24"/>
+          <w:szCs w:val="24"/>
+          <w:rtl/>
+        </w:rPr>
+        <w:t>"</w:t>
+      </w:r>
+      <w:r>
+        <w:rPr>
+          <w:sz w:val="24"/>
+          <w:szCs w:val="24"/>
+        </w:rPr>
+        <w:t>More checks</w:t>
+      </w:r>
+      <w:r>
+        <w:rPr>
+          <w:rFonts w:hint="cs"/>
+          <w:sz w:val="24"/>
+          <w:szCs w:val="24"/>
+          <w:rtl/>
+        </w:rPr>
+        <w:t>"</w:t>
+      </w:r>
       <w:r>
         <w:rPr>
           <w:rFonts w:hint="cs"/>
@@ -5615,36 +5995,84 @@
         </w:rPr>
         <w:t xml:space="preserve"> </w:t>
       </w:r>
-    </w:p>
-    <w:p>
-      <w:pPr>
-        <w:bidi/>
-        <w:rPr>
-          <w:sz w:val="24"/>
-          <w:szCs w:val="24"/>
-          <w:rtl/>
-        </w:rPr>
-      </w:pPr>
-    </w:p>
-    <w:p>
-      <w:pPr>
-        <w:bidi/>
-        <w:rPr>
-          <w:sz w:val="24"/>
-          <w:szCs w:val="24"/>
-          <w:rtl/>
-        </w:rPr>
-      </w:pPr>
-    </w:p>
-    <w:p>
-      <w:pPr>
-        <w:bidi/>
-        <w:rPr>
-          <w:sz w:val="24"/>
-          <w:szCs w:val="24"/>
-          <w:rtl/>
-        </w:rPr>
-      </w:pPr>
+      <w:r>
+        <w:rPr>
+          <w:rFonts w:hint="cs"/>
+          <w:sz w:val="24"/>
+          <w:szCs w:val="24"/>
+          <w:rtl/>
+        </w:rPr>
+        <w:t xml:space="preserve">את </w:t>
+      </w:r>
+      <w:r>
+        <w:rPr>
+          <w:rFonts w:hint="cs"/>
+          <w:sz w:val="24"/>
+          <w:szCs w:val="24"/>
+          <w:rtl/>
+        </w:rPr>
+        <w:t xml:space="preserve">קבצי </w:t>
+      </w:r>
+      <w:r>
+        <w:rPr>
+          <w:rFonts w:hint="cs"/>
+          <w:sz w:val="24"/>
+          <w:szCs w:val="24"/>
+          <w:rtl/>
+        </w:rPr>
+        <w:t>ה-</w:t>
+      </w:r>
+      <w:r>
+        <w:rPr>
+          <w:sz w:val="24"/>
+          <w:szCs w:val="24"/>
+        </w:rPr>
+        <w:t>.txt</w:t>
+      </w:r>
+      <w:r>
+        <w:rPr>
+          <w:rFonts w:hint="cs"/>
+          <w:sz w:val="24"/>
+          <w:szCs w:val="24"/>
+          <w:rtl/>
+        </w:rPr>
+        <w:t xml:space="preserve"> </w:t>
+      </w:r>
+      <w:r>
+        <w:rPr>
+          <w:rFonts w:hint="cs"/>
+          <w:sz w:val="24"/>
+          <w:szCs w:val="24"/>
+          <w:rtl/>
+        </w:rPr>
+        <w:t xml:space="preserve">הרצויים </w:t>
+      </w:r>
+      <w:r>
+        <w:rPr>
+          <w:rFonts w:hint="cs"/>
+          <w:sz w:val="24"/>
+          <w:szCs w:val="24"/>
+          <w:rtl/>
+        </w:rPr>
+        <w:t>אל התיקיה הראשית ולשנות את שמות הקבצים</w:t>
+      </w:r>
+      <w:r>
+        <w:rPr>
+          <w:rFonts w:hint="cs"/>
+          <w:sz w:val="24"/>
+          <w:szCs w:val="24"/>
+          <w:rtl/>
+        </w:rPr>
+        <w:t>).</w:t>
+      </w:r>
+      <w:r>
+        <w:rPr>
+          <w:sz w:val="24"/>
+          <w:szCs w:val="24"/>
+          <w:rtl/>
+        </w:rPr>
+        <w:br/>
+      </w:r>
     </w:p>
     <w:sectPr>
       <w:pgSz w:w="11906" w:h="16838"/>
@@ -5657,7 +6085,7 @@
 </file>
 
 <file path=word/numbering.xml><?xml version="1.0" encoding="utf-8"?>
-<w:numbering xmlns:wpc="http://schemas.microsoft.com/office/word/2010/wordprocessingCanvas" xmlns:cx="http://schemas.microsoft.com/office/drawing/2014/chartex" xmlns:cx1="http://schemas.microsoft.com/office/drawing/2015/9/8/chartex" xmlns:mc="http://schemas.openxmlformats.org/markup-compatibility/2006" xmlns:o="urn:schemas-microsoft-com:office:office" xmlns:r="http://schemas.openxmlformats.org/officeDocument/2006/relationships" xmlns:m="http://schemas.openxmlformats.org/officeDocument/2006/math" xmlns:v="urn:schemas-microsoft-com:vml" xmlns:wp14="http://schemas.microsoft.com/office/word/2010/wordprocessingDrawing" xmlns:wp="http://schemas.openxmlformats.org/drawingml/2006/wordprocessingDrawing" xmlns:w10="urn:schemas-microsoft-com:office:word" xmlns:w="http://schemas.openxmlformats.org/wordprocessingml/2006/main" xmlns:w14="http://schemas.microsoft.com/office/word/2010/wordml" xmlns:w15="http://schemas.microsoft.com/office/word/2012/wordml" xmlns:w16se="http://schemas.microsoft.com/office/word/2015/wordml/symex" xmlns:wpg="http://schemas.microsoft.com/office/word/2010/wordprocessingGroup" xmlns:wpi="http://schemas.microsoft.com/office/word/2010/wordprocessingInk" xmlns:wne="http://schemas.microsoft.com/office/word/2006/wordml" xmlns:wps="http://schemas.microsoft.com/office/word/2010/wordprocessingShape" mc:Ignorable="w14 w15 w16se wp14">
+<w:numbering xmlns:wpc="http://schemas.microsoft.com/office/word/2010/wordprocessingCanvas" xmlns:cx="http://schemas.microsoft.com/office/drawing/2014/chartex" xmlns:cx1="http://schemas.microsoft.com/office/drawing/2015/9/8/chartex" xmlns:cx2="http://schemas.microsoft.com/office/drawing/2015/10/21/chartex" xmlns:cx3="http://schemas.microsoft.com/office/drawing/2016/5/9/chartex" xmlns:cx4="http://schemas.microsoft.com/office/drawing/2016/5/10/chartex" xmlns:cx5="http://schemas.microsoft.com/office/drawing/2016/5/11/chartex" xmlns:cx6="http://schemas.microsoft.com/office/drawing/2016/5/12/chartex" xmlns:cx7="http://schemas.microsoft.com/office/drawing/2016/5/13/chartex" xmlns:cx8="http://schemas.microsoft.com/office/drawing/2016/5/14/chartex" xmlns:mc="http://schemas.openxmlformats.org/markup-compatibility/2006" xmlns:aink="http://schemas.microsoft.com/office/drawing/2016/ink" xmlns:am3d="http://schemas.microsoft.com/office/drawing/2017/model3d" xmlns:o="urn:schemas-microsoft-com:office:office" xmlns:r="http://schemas.openxmlformats.org/officeDocument/2006/relationships" xmlns:m="http://schemas.openxmlformats.org/officeDocument/2006/math" xmlns:v="urn:schemas-microsoft-com:vml" xmlns:wp14="http://schemas.microsoft.com/office/word/2010/wordprocessingDrawing" xmlns:wp="http://schemas.openxmlformats.org/drawingml/2006/wordprocessingDrawing" xmlns:w10="urn:schemas-microsoft-com:office:word" xmlns:w="http://schemas.openxmlformats.org/wordprocessingml/2006/main" xmlns:w14="http://schemas.microsoft.com/office/word/2010/wordml" xmlns:w15="http://schemas.microsoft.com/office/word/2012/wordml" xmlns:w16cex="http://schemas.microsoft.com/office/word/2018/wordml/cex" xmlns:w16cid="http://schemas.microsoft.com/office/word/2016/wordml/cid" xmlns:w16="http://schemas.microsoft.com/office/word/2018/wordml" xmlns:w16se="http://schemas.microsoft.com/office/word/2015/wordml/symex" xmlns:wpg="http://schemas.microsoft.com/office/word/2010/wordprocessingGroup" xmlns:wpi="http://schemas.microsoft.com/office/word/2010/wordprocessingInk" xmlns:wne="http://schemas.microsoft.com/office/word/2006/wordml" xmlns:wps="http://schemas.microsoft.com/office/word/2010/wordprocessingShape" mc:Ignorable="w14 w15 w16se w16cid w16 w16cex wp14">
   <w:abstractNum w:abstractNumId="0" w15:restartNumberingAfterBreak="0">
     <w:nsid w:val="0ED068EC"/>
     <w:multiLevelType w:val="hybridMultilevel"/>
@@ -5841,6 +6269,119 @@
     </w:lvl>
   </w:abstractNum>
   <w:abstractNum w:abstractNumId="2" w15:restartNumberingAfterBreak="0">
+    <w:nsid w:val="535360DE"/>
+    <w:multiLevelType w:val="hybridMultilevel"/>
+    <w:tmpl w:val="C96E0082"/>
+    <w:lvl w:ilvl="0" w:tplc="20000001">
+      <w:start w:val="1"/>
+      <w:numFmt w:val="bullet"/>
+      <w:lvlText w:val=""/>
+      <w:lvlJc w:val="left"/>
+      <w:pPr>
+        <w:ind w:left="1080" w:hanging="360"/>
+      </w:pPr>
+      <w:rPr>
+        <w:rFonts w:ascii="Symbol" w:hAnsi="Symbol" w:hint="default"/>
+      </w:rPr>
+    </w:lvl>
+    <w:lvl w:ilvl="1" w:tplc="20000003" w:tentative="1">
+      <w:start w:val="1"/>
+      <w:numFmt w:val="bullet"/>
+      <w:lvlText w:val="o"/>
+      <w:lvlJc w:val="left"/>
+      <w:pPr>
+        <w:ind w:left="1800" w:hanging="360"/>
+      </w:pPr>
+      <w:rPr>
+        <w:rFonts w:ascii="Courier New" w:hAnsi="Courier New" w:cs="Courier New" w:hint="default"/>
+      </w:rPr>
+    </w:lvl>
+    <w:lvl w:ilvl="2" w:tplc="20000005" w:tentative="1">
+      <w:start w:val="1"/>
+      <w:numFmt w:val="bullet"/>
+      <w:lvlText w:val=""/>
+      <w:lvlJc w:val="left"/>
+      <w:pPr>
+        <w:ind w:left="2520" w:hanging="360"/>
+      </w:pPr>
+      <w:rPr>
+        <w:rFonts w:ascii="Wingdings" w:hAnsi="Wingdings" w:hint="default"/>
+      </w:rPr>
+    </w:lvl>
+    <w:lvl w:ilvl="3" w:tplc="20000001" w:tentative="1">
+      <w:start w:val="1"/>
+      <w:numFmt w:val="bullet"/>
+      <w:lvlText w:val=""/>
+      <w:lvlJc w:val="left"/>
+      <w:pPr>
+        <w:ind w:left="3240" w:hanging="360"/>
+      </w:pPr>
+      <w:rPr>
+        <w:rFonts w:ascii="Symbol" w:hAnsi="Symbol" w:hint="default"/>
+      </w:rPr>
+    </w:lvl>
+    <w:lvl w:ilvl="4" w:tplc="20000003" w:tentative="1">
+      <w:start w:val="1"/>
+      <w:numFmt w:val="bullet"/>
+      <w:lvlText w:val="o"/>
+      <w:lvlJc w:val="left"/>
+      <w:pPr>
+        <w:ind w:left="3960" w:hanging="360"/>
+      </w:pPr>
+      <w:rPr>
+        <w:rFonts w:ascii="Courier New" w:hAnsi="Courier New" w:cs="Courier New" w:hint="default"/>
+      </w:rPr>
+    </w:lvl>
+    <w:lvl w:ilvl="5" w:tplc="20000005" w:tentative="1">
+      <w:start w:val="1"/>
+      <w:numFmt w:val="bullet"/>
+      <w:lvlText w:val=""/>
+      <w:lvlJc w:val="left"/>
+      <w:pPr>
+        <w:ind w:left="4680" w:hanging="360"/>
+      </w:pPr>
+      <w:rPr>
+        <w:rFonts w:ascii="Wingdings" w:hAnsi="Wingdings" w:hint="default"/>
+      </w:rPr>
+    </w:lvl>
+    <w:lvl w:ilvl="6" w:tplc="20000001" w:tentative="1">
+      <w:start w:val="1"/>
+      <w:numFmt w:val="bullet"/>
+      <w:lvlText w:val=""/>
+      <w:lvlJc w:val="left"/>
+      <w:pPr>
+        <w:ind w:left="5400" w:hanging="360"/>
+      </w:pPr>
+      <w:rPr>
+        <w:rFonts w:ascii="Symbol" w:hAnsi="Symbol" w:hint="default"/>
+      </w:rPr>
+    </w:lvl>
+    <w:lvl w:ilvl="7" w:tplc="20000003" w:tentative="1">
+      <w:start w:val="1"/>
+      <w:numFmt w:val="bullet"/>
+      <w:lvlText w:val="o"/>
+      <w:lvlJc w:val="left"/>
+      <w:pPr>
+        <w:ind w:left="6120" w:hanging="360"/>
+      </w:pPr>
+      <w:rPr>
+        <w:rFonts w:ascii="Courier New" w:hAnsi="Courier New" w:cs="Courier New" w:hint="default"/>
+      </w:rPr>
+    </w:lvl>
+    <w:lvl w:ilvl="8" w:tplc="20000005" w:tentative="1">
+      <w:start w:val="1"/>
+      <w:numFmt w:val="bullet"/>
+      <w:lvlText w:val=""/>
+      <w:lvlJc w:val="left"/>
+      <w:pPr>
+        <w:ind w:left="6840" w:hanging="360"/>
+      </w:pPr>
+      <w:rPr>
+        <w:rFonts w:ascii="Wingdings" w:hAnsi="Wingdings" w:hint="default"/>
+      </w:rPr>
+    </w:lvl>
+  </w:abstractNum>
+  <w:abstractNum w:abstractNumId="3" w15:restartNumberingAfterBreak="0">
     <w:nsid w:val="53AC3255"/>
     <w:multiLevelType w:val="hybridMultilevel"/>
     <w:tmpl w:val="C5284C60"/>
@@ -5929,7 +6470,120 @@
       </w:pPr>
     </w:lvl>
   </w:abstractNum>
-  <w:abstractNum w:abstractNumId="3" w15:restartNumberingAfterBreak="0">
+  <w:abstractNum w:abstractNumId="4" w15:restartNumberingAfterBreak="0">
+    <w:nsid w:val="61762817"/>
+    <w:multiLevelType w:val="hybridMultilevel"/>
+    <w:tmpl w:val="7646CC10"/>
+    <w:lvl w:ilvl="0" w:tplc="20000001">
+      <w:start w:val="1"/>
+      <w:numFmt w:val="bullet"/>
+      <w:lvlText w:val=""/>
+      <w:lvlJc w:val="left"/>
+      <w:pPr>
+        <w:ind w:left="1080" w:hanging="360"/>
+      </w:pPr>
+      <w:rPr>
+        <w:rFonts w:ascii="Symbol" w:hAnsi="Symbol" w:hint="default"/>
+      </w:rPr>
+    </w:lvl>
+    <w:lvl w:ilvl="1" w:tplc="20000003" w:tentative="1">
+      <w:start w:val="1"/>
+      <w:numFmt w:val="bullet"/>
+      <w:lvlText w:val="o"/>
+      <w:lvlJc w:val="left"/>
+      <w:pPr>
+        <w:ind w:left="1800" w:hanging="360"/>
+      </w:pPr>
+      <w:rPr>
+        <w:rFonts w:ascii="Courier New" w:hAnsi="Courier New" w:cs="Courier New" w:hint="default"/>
+      </w:rPr>
+    </w:lvl>
+    <w:lvl w:ilvl="2" w:tplc="20000005" w:tentative="1">
+      <w:start w:val="1"/>
+      <w:numFmt w:val="bullet"/>
+      <w:lvlText w:val=""/>
+      <w:lvlJc w:val="left"/>
+      <w:pPr>
+        <w:ind w:left="2520" w:hanging="360"/>
+      </w:pPr>
+      <w:rPr>
+        <w:rFonts w:ascii="Wingdings" w:hAnsi="Wingdings" w:hint="default"/>
+      </w:rPr>
+    </w:lvl>
+    <w:lvl w:ilvl="3" w:tplc="20000001" w:tentative="1">
+      <w:start w:val="1"/>
+      <w:numFmt w:val="bullet"/>
+      <w:lvlText w:val=""/>
+      <w:lvlJc w:val="left"/>
+      <w:pPr>
+        <w:ind w:left="3240" w:hanging="360"/>
+      </w:pPr>
+      <w:rPr>
+        <w:rFonts w:ascii="Symbol" w:hAnsi="Symbol" w:hint="default"/>
+      </w:rPr>
+    </w:lvl>
+    <w:lvl w:ilvl="4" w:tplc="20000003" w:tentative="1">
+      <w:start w:val="1"/>
+      <w:numFmt w:val="bullet"/>
+      <w:lvlText w:val="o"/>
+      <w:lvlJc w:val="left"/>
+      <w:pPr>
+        <w:ind w:left="3960" w:hanging="360"/>
+      </w:pPr>
+      <w:rPr>
+        <w:rFonts w:ascii="Courier New" w:hAnsi="Courier New" w:cs="Courier New" w:hint="default"/>
+      </w:rPr>
+    </w:lvl>
+    <w:lvl w:ilvl="5" w:tplc="20000005" w:tentative="1">
+      <w:start w:val="1"/>
+      <w:numFmt w:val="bullet"/>
+      <w:lvlText w:val=""/>
+      <w:lvlJc w:val="left"/>
+      <w:pPr>
+        <w:ind w:left="4680" w:hanging="360"/>
+      </w:pPr>
+      <w:rPr>
+        <w:rFonts w:ascii="Wingdings" w:hAnsi="Wingdings" w:hint="default"/>
+      </w:rPr>
+    </w:lvl>
+    <w:lvl w:ilvl="6" w:tplc="20000001" w:tentative="1">
+      <w:start w:val="1"/>
+      <w:numFmt w:val="bullet"/>
+      <w:lvlText w:val=""/>
+      <w:lvlJc w:val="left"/>
+      <w:pPr>
+        <w:ind w:left="5400" w:hanging="360"/>
+      </w:pPr>
+      <w:rPr>
+        <w:rFonts w:ascii="Symbol" w:hAnsi="Symbol" w:hint="default"/>
+      </w:rPr>
+    </w:lvl>
+    <w:lvl w:ilvl="7" w:tplc="20000003" w:tentative="1">
+      <w:start w:val="1"/>
+      <w:numFmt w:val="bullet"/>
+      <w:lvlText w:val="o"/>
+      <w:lvlJc w:val="left"/>
+      <w:pPr>
+        <w:ind w:left="6120" w:hanging="360"/>
+      </w:pPr>
+      <w:rPr>
+        <w:rFonts w:ascii="Courier New" w:hAnsi="Courier New" w:cs="Courier New" w:hint="default"/>
+      </w:rPr>
+    </w:lvl>
+    <w:lvl w:ilvl="8" w:tplc="20000005" w:tentative="1">
+      <w:start w:val="1"/>
+      <w:numFmt w:val="bullet"/>
+      <w:lvlText w:val=""/>
+      <w:lvlJc w:val="left"/>
+      <w:pPr>
+        <w:ind w:left="6840" w:hanging="360"/>
+      </w:pPr>
+      <w:rPr>
+        <w:rFonts w:ascii="Wingdings" w:hAnsi="Wingdings" w:hint="default"/>
+      </w:rPr>
+    </w:lvl>
+  </w:abstractNum>
+  <w:abstractNum w:abstractNumId="5" w15:restartNumberingAfterBreak="0">
     <w:nsid w:val="647D6640"/>
     <w:multiLevelType w:val="hybridMultilevel"/>
     <w:tmpl w:val="0082D01A"/>
@@ -6015,7 +6669,7 @@
       </w:pPr>
     </w:lvl>
   </w:abstractNum>
-  <w:abstractNum w:abstractNumId="4" w15:restartNumberingAfterBreak="0">
+  <w:abstractNum w:abstractNumId="6" w15:restartNumberingAfterBreak="0">
     <w:nsid w:val="65232F02"/>
     <w:multiLevelType w:val="hybridMultilevel"/>
     <w:tmpl w:val="55507524"/>
@@ -6025,7 +6679,7 @@
       <w:lvlText w:val="%1."/>
       <w:lvlJc w:val="left"/>
       <w:pPr>
-        <w:ind w:left="720" w:hanging="360"/>
+        <w:ind w:left="360" w:hanging="360"/>
       </w:pPr>
       <w:rPr>
         <w:rFonts w:hint="default"/>
@@ -6108,7 +6762,7 @@
       </w:pPr>
     </w:lvl>
   </w:abstractNum>
-  <w:abstractNum w:abstractNumId="5" w15:restartNumberingAfterBreak="0">
+  <w:abstractNum w:abstractNumId="7" w15:restartNumberingAfterBreak="0">
     <w:nsid w:val="6B7B24DA"/>
     <w:multiLevelType w:val="hybridMultilevel"/>
     <w:tmpl w:val="BF360E6E"/>
@@ -6197,7 +6851,7 @@
       </w:pPr>
     </w:lvl>
   </w:abstractNum>
-  <w:abstractNum w:abstractNumId="6" w15:restartNumberingAfterBreak="0">
+  <w:abstractNum w:abstractNumId="8" w15:restartNumberingAfterBreak="0">
     <w:nsid w:val="765C6636"/>
     <w:multiLevelType w:val="hybridMultilevel"/>
     <w:tmpl w:val="5DE80826"/>
@@ -6286,7 +6940,7 @@
       </w:pPr>
     </w:lvl>
   </w:abstractNum>
-  <w:abstractNum w:abstractNumId="7" w15:restartNumberingAfterBreak="0">
+  <w:abstractNum w:abstractNumId="9" w15:restartNumberingAfterBreak="0">
     <w:nsid w:val="7BAF2F6F"/>
     <w:multiLevelType w:val="hybridMultilevel"/>
     <w:tmpl w:val="57E09DD6"/>
@@ -6376,22 +7030,22 @@
     </w:lvl>
   </w:abstractNum>
   <w:num w:numId="1">
-    <w:abstractNumId w:val="4"/>
+    <w:abstractNumId w:val="6"/>
   </w:num>
   <w:num w:numId="2">
-    <w:abstractNumId w:val="3"/>
+    <w:abstractNumId w:val="5"/>
   </w:num>
   <w:num w:numId="3">
+    <w:abstractNumId w:val="9"/>
+  </w:num>
+  <w:num w:numId="4">
+    <w:abstractNumId w:val="8"/>
+  </w:num>
+  <w:num w:numId="5">
     <w:abstractNumId w:val="7"/>
   </w:num>
-  <w:num w:numId="4">
-    <w:abstractNumId w:val="6"/>
-  </w:num>
-  <w:num w:numId="5">
-    <w:abstractNumId w:val="5"/>
-  </w:num>
   <w:num w:numId="6">
-    <w:abstractNumId w:val="2"/>
+    <w:abstractNumId w:val="3"/>
   </w:num>
   <w:num w:numId="7">
     <w:abstractNumId w:val="1"/>
@@ -6399,11 +7053,17 @@
   <w:num w:numId="8">
     <w:abstractNumId w:val="0"/>
   </w:num>
+  <w:num w:numId="9">
+    <w:abstractNumId w:val="4"/>
+  </w:num>
+  <w:num w:numId="10">
+    <w:abstractNumId w:val="2"/>
+  </w:num>
 </w:numbering>
 </file>
 
 <file path=word/styles.xml><?xml version="1.0" encoding="utf-8"?>
-<w:styles xmlns:mc="http://schemas.openxmlformats.org/markup-compatibility/2006" xmlns:r="http://schemas.openxmlformats.org/officeDocument/2006/relationships" xmlns:w="http://schemas.openxmlformats.org/wordprocessingml/2006/main" xmlns:w14="http://schemas.microsoft.com/office/word/2010/wordml" xmlns:w15="http://schemas.microsoft.com/office/word/2012/wordml" xmlns:w16se="http://schemas.microsoft.com/office/word/2015/wordml/symex" mc:Ignorable="w14 w15 w16se">
+<w:styles xmlns:mc="http://schemas.openxmlformats.org/markup-compatibility/2006" xmlns:r="http://schemas.openxmlformats.org/officeDocument/2006/relationships" xmlns:w="http://schemas.openxmlformats.org/wordprocessingml/2006/main" xmlns:w14="http://schemas.microsoft.com/office/word/2010/wordml" xmlns:w15="http://schemas.microsoft.com/office/word/2012/wordml" xmlns:w16cex="http://schemas.microsoft.com/office/word/2018/wordml/cex" xmlns:w16cid="http://schemas.microsoft.com/office/word/2016/wordml/cid" xmlns:w16="http://schemas.microsoft.com/office/word/2018/wordml" xmlns:w16se="http://schemas.microsoft.com/office/word/2015/wordml/symex" mc:Ignorable="w14 w15 w16se w16cid w16 w16cex">
   <w:docDefaults>
     <w:rPrDefault>
       <w:rPr>
@@ -6419,7 +7079,7 @@
       </w:pPr>
     </w:pPrDefault>
   </w:docDefaults>
-  <w:latentStyles w:defLockedState="0" w:defUIPriority="99" w:defSemiHidden="0" w:defUnhideWhenUsed="0" w:defQFormat="0" w:count="371">
+  <w:latentStyles w:defLockedState="0" w:defUIPriority="99" w:defSemiHidden="0" w:defUnhideWhenUsed="0" w:defQFormat="0" w:count="376">
     <w:lsdException w:name="Normal" w:uiPriority="0" w:qFormat="1"/>
     <w:lsdException w:name="heading 1" w:uiPriority="9" w:qFormat="1"/>
     <w:lsdException w:name="heading 2" w:semiHidden="1" w:uiPriority="9" w:unhideWhenUsed="1" w:qFormat="1"/>
@@ -6525,7 +7185,6 @@
     <w:lsdException w:name="HTML Sample" w:semiHidden="1" w:unhideWhenUsed="1"/>
     <w:lsdException w:name="HTML Typewriter" w:semiHidden="1" w:unhideWhenUsed="1"/>
     <w:lsdException w:name="HTML Variable" w:semiHidden="1" w:unhideWhenUsed="1"/>
-    <w:lsdException w:name="Normal Table" w:semiHidden="1" w:unhideWhenUsed="1"/>
     <w:lsdException w:name="annotation subject" w:semiHidden="1" w:unhideWhenUsed="1"/>
     <w:lsdException w:name="No List" w:semiHidden="1" w:unhideWhenUsed="1"/>
     <w:lsdException w:name="Outline List 1" w:semiHidden="1" w:unhideWhenUsed="1"/>
@@ -6568,11 +7227,8 @@
     <w:lsdException w:name="Table Contemporary" w:semiHidden="1" w:unhideWhenUsed="1"/>
     <w:lsdException w:name="Table Elegant" w:semiHidden="1" w:unhideWhenUsed="1"/>
     <w:lsdException w:name="Table Professional" w:semiHidden="1" w:unhideWhenUsed="1"/>
-    <w:lsdException w:name="Table Subtle 1" w:semiHidden="1" w:unhideWhenUsed="1"/>
     <w:lsdException w:name="Table Subtle 2" w:semiHidden="1" w:unhideWhenUsed="1"/>
     <w:lsdException w:name="Table Web 1" w:semiHidden="1" w:unhideWhenUsed="1"/>
-    <w:lsdException w:name="Table Web 2" w:semiHidden="1" w:unhideWhenUsed="1"/>
-    <w:lsdException w:name="Table Web 3" w:semiHidden="1" w:unhideWhenUsed="1"/>
     <w:lsdException w:name="Balloon Text" w:semiHidden="1" w:unhideWhenUsed="1"/>
     <w:lsdException w:name="Table Grid" w:uiPriority="39"/>
     <w:lsdException w:name="Table Theme" w:semiHidden="1" w:unhideWhenUsed="1"/>
@@ -6791,6 +7447,11 @@
     <w:lsdException w:name="List Table 5 Dark Accent 6" w:uiPriority="50"/>
     <w:lsdException w:name="List Table 6 Colorful Accent 6" w:uiPriority="51"/>
     <w:lsdException w:name="List Table 7 Colorful Accent 6" w:uiPriority="52"/>
+    <w:lsdException w:name="Mention" w:semiHidden="1" w:unhideWhenUsed="1"/>
+    <w:lsdException w:name="Smart Hyperlink" w:semiHidden="1" w:unhideWhenUsed="1"/>
+    <w:lsdException w:name="Hashtag" w:semiHidden="1" w:unhideWhenUsed="1"/>
+    <w:lsdException w:name="Unresolved Mention" w:semiHidden="1" w:unhideWhenUsed="1"/>
+    <w:lsdException w:name="Smart Link" w:semiHidden="1" w:unhideWhenUsed="1"/>
   </w:latentStyles>
   <w:style w:type="paragraph" w:default="1" w:styleId="Normal">
     <w:name w:val="Normal"/>
@@ -7144,4 +7805,16 @@
     </a:ext>
   </a:extLst>
 </a:theme>
+</file>
+
+<file path=customXml/item1.xml><?xml version="1.0" encoding="utf-8"?>
+<b:Sources xmlns:b="http://schemas.openxmlformats.org/officeDocument/2006/bibliography" xmlns="http://schemas.openxmlformats.org/officeDocument/2006/bibliography" SelectedStyle="\APASixthEditionOfficeOnline.xsl" StyleName="APA" Version="6"/>
+</file>
+
+<file path=customXml/itemProps1.xml><?xml version="1.0" encoding="utf-8"?>
+<ds:datastoreItem xmlns:ds="http://schemas.openxmlformats.org/officeDocument/2006/customXml" ds:itemID="{846745A3-C587-48B5-B007-586511F6A745}">
+  <ds:schemaRefs>
+    <ds:schemaRef ds:uri="http://schemas.openxmlformats.org/officeDocument/2006/bibliography"/>
+  </ds:schemaRefs>
+</ds:datastoreItem>
 </file>
</xml_diff>